<commit_message>
Add Inline Singleton refactoring
</commit_message>
<xml_diff>
--- a/Patrick/Inline Singleton/Before/Inline Singleton.docx
+++ b/Patrick/Inline Singleton/Before/Inline Singleton.docx
@@ -1105,8 +1105,6 @@
         </w:rPr>
         <w:t xml:space="preserve">  }</w:t>
       </w:r>
-      <w:bookmarkStart w:id="0" w:name="_GoBack"/>
-      <w:bookmarkEnd w:id="0"/>
     </w:p>
     <w:p>
       <w:pPr>
@@ -1153,7 +1151,2268 @@
         <w:t>}</w:t>
       </w:r>
     </w:p>
-    <w:p/>
+    <w:p>
+      <w:pPr>
+        <w:pBdr>
+          <w:top w:val="single" w:sz="6" w:space="12" w:color="DDDDDD"/>
+          <w:left w:val="single" w:sz="6" w:space="12" w:color="DDDDDD"/>
+          <w:bottom w:val="single" w:sz="6" w:space="12" w:color="DDDDDD"/>
+          <w:right w:val="single" w:sz="6" w:space="12" w:color="DDDDDD"/>
+        </w:pBdr>
+        <w:shd w:val="clear" w:color="auto" w:fill="FFFFFF"/>
+        <w:tabs>
+          <w:tab w:val="left" w:pos="916"/>
+          <w:tab w:val="left" w:pos="1832"/>
+          <w:tab w:val="left" w:pos="2748"/>
+          <w:tab w:val="left" w:pos="3664"/>
+          <w:tab w:val="left" w:pos="4580"/>
+          <w:tab w:val="left" w:pos="5496"/>
+          <w:tab w:val="left" w:pos="6412"/>
+          <w:tab w:val="left" w:pos="7328"/>
+          <w:tab w:val="left" w:pos="8244"/>
+          <w:tab w:val="left" w:pos="9160"/>
+          <w:tab w:val="left" w:pos="10076"/>
+          <w:tab w:val="left" w:pos="10992"/>
+          <w:tab w:val="left" w:pos="11908"/>
+          <w:tab w:val="left" w:pos="12824"/>
+          <w:tab w:val="left" w:pos="13740"/>
+          <w:tab w:val="left" w:pos="14656"/>
+        </w:tabs>
+        <w:spacing w:before="480" w:after="480" w:line="240" w:lineRule="auto"/>
+        <w:rPr>
+          <w:rFonts w:ascii="Courier New" w:eastAsia="Times New Roman" w:hAnsi="Courier New" w:cs="Courier New"/>
+          <w:color w:val="000000"/>
+          <w:sz w:val="19"/>
+          <w:szCs w:val="19"/>
+          <w:lang w:eastAsia="en-AU"/>
+        </w:rPr>
+      </w:pPr>
+      <w:r>
+        <w:rPr>
+          <w:rFonts w:ascii="Courier New" w:eastAsia="Times New Roman" w:hAnsi="Courier New" w:cs="Courier New"/>
+          <w:color w:val="000000"/>
+          <w:sz w:val="19"/>
+          <w:szCs w:val="19"/>
+          <w:lang w:eastAsia="en-AU"/>
+        </w:rPr>
+        <w:t xml:space="preserve">public class </w:t>
+      </w:r>
+      <w:proofErr w:type="spellStart"/>
+      <w:r>
+        <w:rPr>
+          <w:rFonts w:ascii="Courier New" w:eastAsia="Times New Roman" w:hAnsi="Courier New" w:cs="Courier New"/>
+          <w:color w:val="000000"/>
+          <w:sz w:val="19"/>
+          <w:szCs w:val="19"/>
+          <w:lang w:eastAsia="en-AU"/>
+        </w:rPr>
+        <w:t>ScenarioTest</w:t>
+      </w:r>
+      <w:proofErr w:type="spellEnd"/>
+      <w:r>
+        <w:rPr>
+          <w:rFonts w:ascii="Courier New" w:eastAsia="Times New Roman" w:hAnsi="Courier New" w:cs="Courier New"/>
+          <w:color w:val="000000"/>
+          <w:sz w:val="19"/>
+          <w:szCs w:val="19"/>
+          <w:lang w:eastAsia="en-AU"/>
+        </w:rPr>
+        <w:t xml:space="preserve"> extends </w:t>
+      </w:r>
+      <w:proofErr w:type="spellStart"/>
+      <w:r>
+        <w:rPr>
+          <w:rFonts w:ascii="Courier New" w:eastAsia="Times New Roman" w:hAnsi="Courier New" w:cs="Courier New"/>
+          <w:color w:val="000000"/>
+          <w:sz w:val="19"/>
+          <w:szCs w:val="19"/>
+          <w:lang w:eastAsia="en-AU"/>
+        </w:rPr>
+        <w:t>TestCase</w:t>
+      </w:r>
+      <w:proofErr w:type="spellEnd"/>
+      <w:r>
+        <w:rPr>
+          <w:rFonts w:ascii="Courier New" w:eastAsia="Times New Roman" w:hAnsi="Courier New" w:cs="Courier New"/>
+          <w:color w:val="000000"/>
+          <w:sz w:val="19"/>
+          <w:szCs w:val="19"/>
+          <w:lang w:eastAsia="en-AU"/>
+        </w:rPr>
+        <w:t>...</w:t>
+      </w:r>
+    </w:p>
+    <w:p>
+      <w:pPr>
+        <w:pBdr>
+          <w:top w:val="single" w:sz="6" w:space="12" w:color="DDDDDD"/>
+          <w:left w:val="single" w:sz="6" w:space="12" w:color="DDDDDD"/>
+          <w:bottom w:val="single" w:sz="6" w:space="12" w:color="DDDDDD"/>
+          <w:right w:val="single" w:sz="6" w:space="12" w:color="DDDDDD"/>
+        </w:pBdr>
+        <w:shd w:val="clear" w:color="auto" w:fill="FFFFFF"/>
+        <w:tabs>
+          <w:tab w:val="left" w:pos="916"/>
+          <w:tab w:val="left" w:pos="1832"/>
+          <w:tab w:val="left" w:pos="2748"/>
+          <w:tab w:val="left" w:pos="3664"/>
+          <w:tab w:val="left" w:pos="4580"/>
+          <w:tab w:val="left" w:pos="5496"/>
+          <w:tab w:val="left" w:pos="6412"/>
+          <w:tab w:val="left" w:pos="7328"/>
+          <w:tab w:val="left" w:pos="8244"/>
+          <w:tab w:val="left" w:pos="9160"/>
+          <w:tab w:val="left" w:pos="10076"/>
+          <w:tab w:val="left" w:pos="10992"/>
+          <w:tab w:val="left" w:pos="11908"/>
+          <w:tab w:val="left" w:pos="12824"/>
+          <w:tab w:val="left" w:pos="13740"/>
+          <w:tab w:val="left" w:pos="14656"/>
+        </w:tabs>
+        <w:spacing w:before="480" w:after="480" w:line="240" w:lineRule="auto"/>
+        <w:rPr>
+          <w:rFonts w:ascii="Courier New" w:eastAsia="Times New Roman" w:hAnsi="Courier New" w:cs="Courier New"/>
+          <w:color w:val="000000"/>
+          <w:sz w:val="19"/>
+          <w:szCs w:val="19"/>
+          <w:lang w:eastAsia="en-AU"/>
+        </w:rPr>
+      </w:pPr>
+      <w:r>
+        <w:rPr>
+          <w:rFonts w:ascii="Courier New" w:eastAsia="Times New Roman" w:hAnsi="Courier New" w:cs="Courier New"/>
+          <w:color w:val="000000"/>
+          <w:sz w:val="19"/>
+          <w:szCs w:val="19"/>
+          <w:lang w:eastAsia="en-AU"/>
+        </w:rPr>
+        <w:t xml:space="preserve">  public void </w:t>
+      </w:r>
+      <w:proofErr w:type="spellStart"/>
+      <w:proofErr w:type="gramStart"/>
+      <w:r>
+        <w:rPr>
+          <w:rFonts w:ascii="Courier New" w:eastAsia="Times New Roman" w:hAnsi="Courier New" w:cs="Courier New"/>
+          <w:color w:val="000000"/>
+          <w:sz w:val="19"/>
+          <w:szCs w:val="19"/>
+          <w:lang w:eastAsia="en-AU"/>
+        </w:rPr>
+        <w:t>testDealerStandsWhenPlayerBusts</w:t>
+      </w:r>
+      <w:proofErr w:type="spellEnd"/>
+      <w:r>
+        <w:rPr>
+          <w:rFonts w:ascii="Courier New" w:eastAsia="Times New Roman" w:hAnsi="Courier New" w:cs="Courier New"/>
+          <w:color w:val="000000"/>
+          <w:sz w:val="19"/>
+          <w:szCs w:val="19"/>
+          <w:lang w:eastAsia="en-AU"/>
+        </w:rPr>
+        <w:t>(</w:t>
+      </w:r>
+      <w:proofErr w:type="gramEnd"/>
+      <w:r>
+        <w:rPr>
+          <w:rFonts w:ascii="Courier New" w:eastAsia="Times New Roman" w:hAnsi="Courier New" w:cs="Courier New"/>
+          <w:color w:val="000000"/>
+          <w:sz w:val="19"/>
+          <w:szCs w:val="19"/>
+          <w:lang w:eastAsia="en-AU"/>
+        </w:rPr>
+        <w:t>) {</w:t>
+      </w:r>
+    </w:p>
+    <w:p>
+      <w:pPr>
+        <w:pBdr>
+          <w:top w:val="single" w:sz="6" w:space="12" w:color="DDDDDD"/>
+          <w:left w:val="single" w:sz="6" w:space="12" w:color="DDDDDD"/>
+          <w:bottom w:val="single" w:sz="6" w:space="12" w:color="DDDDDD"/>
+          <w:right w:val="single" w:sz="6" w:space="12" w:color="DDDDDD"/>
+        </w:pBdr>
+        <w:shd w:val="clear" w:color="auto" w:fill="FFFFFF"/>
+        <w:tabs>
+          <w:tab w:val="left" w:pos="916"/>
+          <w:tab w:val="left" w:pos="1832"/>
+          <w:tab w:val="left" w:pos="2748"/>
+          <w:tab w:val="left" w:pos="3664"/>
+          <w:tab w:val="left" w:pos="4580"/>
+          <w:tab w:val="left" w:pos="5496"/>
+          <w:tab w:val="left" w:pos="6412"/>
+          <w:tab w:val="left" w:pos="7328"/>
+          <w:tab w:val="left" w:pos="8244"/>
+          <w:tab w:val="left" w:pos="9160"/>
+          <w:tab w:val="left" w:pos="10076"/>
+          <w:tab w:val="left" w:pos="10992"/>
+          <w:tab w:val="left" w:pos="11908"/>
+          <w:tab w:val="left" w:pos="12824"/>
+          <w:tab w:val="left" w:pos="13740"/>
+          <w:tab w:val="left" w:pos="14656"/>
+        </w:tabs>
+        <w:spacing w:before="480" w:after="480" w:line="240" w:lineRule="auto"/>
+        <w:rPr>
+          <w:rFonts w:ascii="Courier New" w:eastAsia="Times New Roman" w:hAnsi="Courier New" w:cs="Courier New"/>
+          <w:color w:val="000000"/>
+          <w:sz w:val="19"/>
+          <w:szCs w:val="19"/>
+          <w:lang w:eastAsia="en-AU"/>
+        </w:rPr>
+      </w:pPr>
+      <w:r>
+        <w:rPr>
+          <w:rFonts w:ascii="Courier New" w:eastAsia="Times New Roman" w:hAnsi="Courier New" w:cs="Courier New"/>
+          <w:b/>
+          <w:bCs/>
+          <w:color w:val="000000"/>
+          <w:sz w:val="19"/>
+          <w:szCs w:val="19"/>
+          <w:lang w:eastAsia="en-AU"/>
+        </w:rPr>
+        <w:t xml:space="preserve">    </w:t>
+      </w:r>
+      <w:proofErr w:type="spellStart"/>
+      <w:r>
+        <w:rPr>
+          <w:rFonts w:ascii="Courier New" w:eastAsia="Times New Roman" w:hAnsi="Courier New" w:cs="Courier New"/>
+          <w:b/>
+          <w:bCs/>
+          <w:color w:val="000000"/>
+          <w:sz w:val="19"/>
+          <w:szCs w:val="19"/>
+          <w:lang w:eastAsia="en-AU"/>
+        </w:rPr>
+        <w:t>Console.setPlayerResponse</w:t>
+      </w:r>
+      <w:proofErr w:type="spellEnd"/>
+      <w:r>
+        <w:rPr>
+          <w:rFonts w:ascii="Courier New" w:eastAsia="Times New Roman" w:hAnsi="Courier New" w:cs="Courier New"/>
+          <w:b/>
+          <w:bCs/>
+          <w:color w:val="000000"/>
+          <w:sz w:val="19"/>
+          <w:szCs w:val="19"/>
+          <w:lang w:eastAsia="en-AU"/>
+        </w:rPr>
+        <w:t xml:space="preserve">(new </w:t>
+      </w:r>
+      <w:proofErr w:type="spellStart"/>
+      <w:proofErr w:type="gramStart"/>
+      <w:r>
+        <w:rPr>
+          <w:rFonts w:ascii="Courier New" w:eastAsia="Times New Roman" w:hAnsi="Courier New" w:cs="Courier New"/>
+          <w:b/>
+          <w:bCs/>
+          <w:color w:val="000000"/>
+          <w:sz w:val="19"/>
+          <w:szCs w:val="19"/>
+          <w:lang w:eastAsia="en-AU"/>
+        </w:rPr>
+        <w:t>TestAlwaysHitResponse</w:t>
+      </w:r>
+      <w:proofErr w:type="spellEnd"/>
+      <w:r>
+        <w:rPr>
+          <w:rFonts w:ascii="Courier New" w:eastAsia="Times New Roman" w:hAnsi="Courier New" w:cs="Courier New"/>
+          <w:b/>
+          <w:bCs/>
+          <w:color w:val="000000"/>
+          <w:sz w:val="19"/>
+          <w:szCs w:val="19"/>
+          <w:lang w:eastAsia="en-AU"/>
+        </w:rPr>
+        <w:t>(</w:t>
+      </w:r>
+      <w:proofErr w:type="gramEnd"/>
+      <w:r>
+        <w:rPr>
+          <w:rFonts w:ascii="Courier New" w:eastAsia="Times New Roman" w:hAnsi="Courier New" w:cs="Courier New"/>
+          <w:b/>
+          <w:bCs/>
+          <w:color w:val="000000"/>
+          <w:sz w:val="19"/>
+          <w:szCs w:val="19"/>
+          <w:lang w:eastAsia="en-AU"/>
+        </w:rPr>
+        <w:t>));</w:t>
+      </w:r>
+    </w:p>
+    <w:p>
+      <w:pPr>
+        <w:pBdr>
+          <w:top w:val="single" w:sz="6" w:space="12" w:color="DDDDDD"/>
+          <w:left w:val="single" w:sz="6" w:space="12" w:color="DDDDDD"/>
+          <w:bottom w:val="single" w:sz="6" w:space="12" w:color="DDDDDD"/>
+          <w:right w:val="single" w:sz="6" w:space="12" w:color="DDDDDD"/>
+        </w:pBdr>
+        <w:shd w:val="clear" w:color="auto" w:fill="FFFFFF"/>
+        <w:tabs>
+          <w:tab w:val="left" w:pos="916"/>
+          <w:tab w:val="left" w:pos="1832"/>
+          <w:tab w:val="left" w:pos="2748"/>
+          <w:tab w:val="left" w:pos="3664"/>
+          <w:tab w:val="left" w:pos="4580"/>
+          <w:tab w:val="left" w:pos="5496"/>
+          <w:tab w:val="left" w:pos="6412"/>
+          <w:tab w:val="left" w:pos="7328"/>
+          <w:tab w:val="left" w:pos="8244"/>
+          <w:tab w:val="left" w:pos="9160"/>
+          <w:tab w:val="left" w:pos="10076"/>
+          <w:tab w:val="left" w:pos="10992"/>
+          <w:tab w:val="left" w:pos="11908"/>
+          <w:tab w:val="left" w:pos="12824"/>
+          <w:tab w:val="left" w:pos="13740"/>
+          <w:tab w:val="left" w:pos="14656"/>
+        </w:tabs>
+        <w:spacing w:before="480" w:after="480" w:line="240" w:lineRule="auto"/>
+        <w:rPr>
+          <w:rFonts w:ascii="Courier New" w:eastAsia="Times New Roman" w:hAnsi="Courier New" w:cs="Courier New"/>
+          <w:color w:val="000000"/>
+          <w:sz w:val="19"/>
+          <w:szCs w:val="19"/>
+          <w:lang w:eastAsia="en-AU"/>
+        </w:rPr>
+      </w:pPr>
+      <w:r>
+        <w:rPr>
+          <w:rFonts w:ascii="Courier New" w:eastAsia="Times New Roman" w:hAnsi="Courier New" w:cs="Courier New"/>
+          <w:color w:val="000000"/>
+          <w:sz w:val="19"/>
+          <w:szCs w:val="19"/>
+          <w:lang w:eastAsia="en-AU"/>
+        </w:rPr>
+        <w:t xml:space="preserve">    </w:t>
+      </w:r>
+      <w:proofErr w:type="gramStart"/>
+      <w:r>
+        <w:rPr>
+          <w:rFonts w:ascii="Courier New" w:eastAsia="Times New Roman" w:hAnsi="Courier New" w:cs="Courier New"/>
+          <w:color w:val="000000"/>
+          <w:sz w:val="19"/>
+          <w:szCs w:val="19"/>
+          <w:lang w:eastAsia="en-AU"/>
+        </w:rPr>
+        <w:t>int[</w:t>
+      </w:r>
+      <w:proofErr w:type="gramEnd"/>
+      <w:r>
+        <w:rPr>
+          <w:rFonts w:ascii="Courier New" w:eastAsia="Times New Roman" w:hAnsi="Courier New" w:cs="Courier New"/>
+          <w:color w:val="000000"/>
+          <w:sz w:val="19"/>
+          <w:szCs w:val="19"/>
+          <w:lang w:eastAsia="en-AU"/>
+        </w:rPr>
+        <w:t>] deck = { 10, 9, 7, 2, 6 };</w:t>
+      </w:r>
+    </w:p>
+    <w:p>
+      <w:pPr>
+        <w:pBdr>
+          <w:top w:val="single" w:sz="6" w:space="12" w:color="DDDDDD"/>
+          <w:left w:val="single" w:sz="6" w:space="12" w:color="DDDDDD"/>
+          <w:bottom w:val="single" w:sz="6" w:space="12" w:color="DDDDDD"/>
+          <w:right w:val="single" w:sz="6" w:space="12" w:color="DDDDDD"/>
+        </w:pBdr>
+        <w:shd w:val="clear" w:color="auto" w:fill="FFFFFF"/>
+        <w:tabs>
+          <w:tab w:val="left" w:pos="916"/>
+          <w:tab w:val="left" w:pos="1832"/>
+          <w:tab w:val="left" w:pos="2748"/>
+          <w:tab w:val="left" w:pos="3664"/>
+          <w:tab w:val="left" w:pos="4580"/>
+          <w:tab w:val="left" w:pos="5496"/>
+          <w:tab w:val="left" w:pos="6412"/>
+          <w:tab w:val="left" w:pos="7328"/>
+          <w:tab w:val="left" w:pos="8244"/>
+          <w:tab w:val="left" w:pos="9160"/>
+          <w:tab w:val="left" w:pos="10076"/>
+          <w:tab w:val="left" w:pos="10992"/>
+          <w:tab w:val="left" w:pos="11908"/>
+          <w:tab w:val="left" w:pos="12824"/>
+          <w:tab w:val="left" w:pos="13740"/>
+          <w:tab w:val="left" w:pos="14656"/>
+        </w:tabs>
+        <w:spacing w:before="480" w:after="480" w:line="240" w:lineRule="auto"/>
+        <w:rPr>
+          <w:rFonts w:ascii="Courier New" w:eastAsia="Times New Roman" w:hAnsi="Courier New" w:cs="Courier New"/>
+          <w:color w:val="000000"/>
+          <w:sz w:val="19"/>
+          <w:szCs w:val="19"/>
+          <w:lang w:eastAsia="en-AU"/>
+        </w:rPr>
+      </w:pPr>
+      <w:r>
+        <w:rPr>
+          <w:rFonts w:ascii="Courier New" w:eastAsia="Times New Roman" w:hAnsi="Courier New" w:cs="Courier New"/>
+          <w:color w:val="000000"/>
+          <w:sz w:val="19"/>
+          <w:szCs w:val="19"/>
+          <w:lang w:eastAsia="en-AU"/>
+        </w:rPr>
+        <w:t xml:space="preserve">    Blackjack </w:t>
+      </w:r>
+      <w:proofErr w:type="spellStart"/>
+      <w:r>
+        <w:rPr>
+          <w:rFonts w:ascii="Courier New" w:eastAsia="Times New Roman" w:hAnsi="Courier New" w:cs="Courier New"/>
+          <w:color w:val="000000"/>
+          <w:sz w:val="19"/>
+          <w:szCs w:val="19"/>
+          <w:lang w:eastAsia="en-AU"/>
+        </w:rPr>
+        <w:t>blackjack</w:t>
+      </w:r>
+      <w:proofErr w:type="spellEnd"/>
+      <w:r>
+        <w:rPr>
+          <w:rFonts w:ascii="Courier New" w:eastAsia="Times New Roman" w:hAnsi="Courier New" w:cs="Courier New"/>
+          <w:color w:val="000000"/>
+          <w:sz w:val="19"/>
+          <w:szCs w:val="19"/>
+          <w:lang w:eastAsia="en-AU"/>
+        </w:rPr>
+        <w:t xml:space="preserve"> = new Blackjack(deck);</w:t>
+      </w:r>
+    </w:p>
+    <w:p>
+      <w:pPr>
+        <w:pBdr>
+          <w:top w:val="single" w:sz="6" w:space="12" w:color="DDDDDD"/>
+          <w:left w:val="single" w:sz="6" w:space="12" w:color="DDDDDD"/>
+          <w:bottom w:val="single" w:sz="6" w:space="12" w:color="DDDDDD"/>
+          <w:right w:val="single" w:sz="6" w:space="12" w:color="DDDDDD"/>
+        </w:pBdr>
+        <w:shd w:val="clear" w:color="auto" w:fill="FFFFFF"/>
+        <w:tabs>
+          <w:tab w:val="left" w:pos="916"/>
+          <w:tab w:val="left" w:pos="1832"/>
+          <w:tab w:val="left" w:pos="2748"/>
+          <w:tab w:val="left" w:pos="3664"/>
+          <w:tab w:val="left" w:pos="4580"/>
+          <w:tab w:val="left" w:pos="5496"/>
+          <w:tab w:val="left" w:pos="6412"/>
+          <w:tab w:val="left" w:pos="7328"/>
+          <w:tab w:val="left" w:pos="8244"/>
+          <w:tab w:val="left" w:pos="9160"/>
+          <w:tab w:val="left" w:pos="10076"/>
+          <w:tab w:val="left" w:pos="10992"/>
+          <w:tab w:val="left" w:pos="11908"/>
+          <w:tab w:val="left" w:pos="12824"/>
+          <w:tab w:val="left" w:pos="13740"/>
+          <w:tab w:val="left" w:pos="14656"/>
+        </w:tabs>
+        <w:spacing w:before="480" w:after="480" w:line="240" w:lineRule="auto"/>
+        <w:rPr>
+          <w:rFonts w:ascii="Courier New" w:eastAsia="Times New Roman" w:hAnsi="Courier New" w:cs="Courier New"/>
+          <w:color w:val="000000"/>
+          <w:sz w:val="19"/>
+          <w:szCs w:val="19"/>
+          <w:lang w:eastAsia="en-AU"/>
+        </w:rPr>
+      </w:pPr>
+      <w:r>
+        <w:rPr>
+          <w:rFonts w:ascii="Courier New" w:eastAsia="Times New Roman" w:hAnsi="Courier New" w:cs="Courier New"/>
+          <w:color w:val="000000"/>
+          <w:sz w:val="19"/>
+          <w:szCs w:val="19"/>
+          <w:lang w:eastAsia="en-AU"/>
+        </w:rPr>
+        <w:t xml:space="preserve">    </w:t>
+      </w:r>
+      <w:proofErr w:type="spellStart"/>
+      <w:proofErr w:type="gramStart"/>
+      <w:r>
+        <w:rPr>
+          <w:rFonts w:ascii="Courier New" w:eastAsia="Times New Roman" w:hAnsi="Courier New" w:cs="Courier New"/>
+          <w:color w:val="000000"/>
+          <w:sz w:val="19"/>
+          <w:szCs w:val="19"/>
+          <w:lang w:eastAsia="en-AU"/>
+        </w:rPr>
+        <w:t>blackjack.play</w:t>
+      </w:r>
+      <w:proofErr w:type="spellEnd"/>
+      <w:proofErr w:type="gramEnd"/>
+      <w:r>
+        <w:rPr>
+          <w:rFonts w:ascii="Courier New" w:eastAsia="Times New Roman" w:hAnsi="Courier New" w:cs="Courier New"/>
+          <w:color w:val="000000"/>
+          <w:sz w:val="19"/>
+          <w:szCs w:val="19"/>
+          <w:lang w:eastAsia="en-AU"/>
+        </w:rPr>
+        <w:t>();</w:t>
+      </w:r>
+    </w:p>
+    <w:p>
+      <w:pPr>
+        <w:pBdr>
+          <w:top w:val="single" w:sz="6" w:space="12" w:color="DDDDDD"/>
+          <w:left w:val="single" w:sz="6" w:space="12" w:color="DDDDDD"/>
+          <w:bottom w:val="single" w:sz="6" w:space="12" w:color="DDDDDD"/>
+          <w:right w:val="single" w:sz="6" w:space="12" w:color="DDDDDD"/>
+        </w:pBdr>
+        <w:shd w:val="clear" w:color="auto" w:fill="FFFFFF"/>
+        <w:tabs>
+          <w:tab w:val="left" w:pos="916"/>
+          <w:tab w:val="left" w:pos="1832"/>
+          <w:tab w:val="left" w:pos="2748"/>
+          <w:tab w:val="left" w:pos="3664"/>
+          <w:tab w:val="left" w:pos="4580"/>
+          <w:tab w:val="left" w:pos="5496"/>
+          <w:tab w:val="left" w:pos="6412"/>
+          <w:tab w:val="left" w:pos="7328"/>
+          <w:tab w:val="left" w:pos="8244"/>
+          <w:tab w:val="left" w:pos="9160"/>
+          <w:tab w:val="left" w:pos="10076"/>
+          <w:tab w:val="left" w:pos="10992"/>
+          <w:tab w:val="left" w:pos="11908"/>
+          <w:tab w:val="left" w:pos="12824"/>
+          <w:tab w:val="left" w:pos="13740"/>
+          <w:tab w:val="left" w:pos="14656"/>
+        </w:tabs>
+        <w:spacing w:before="480" w:after="480" w:line="240" w:lineRule="auto"/>
+        <w:rPr>
+          <w:rFonts w:ascii="Courier New" w:eastAsia="Times New Roman" w:hAnsi="Courier New" w:cs="Courier New"/>
+          <w:color w:val="000000"/>
+          <w:sz w:val="19"/>
+          <w:szCs w:val="19"/>
+          <w:lang w:eastAsia="en-AU"/>
+        </w:rPr>
+      </w:pPr>
+      <w:r>
+        <w:rPr>
+          <w:rFonts w:ascii="Courier New" w:eastAsia="Times New Roman" w:hAnsi="Courier New" w:cs="Courier New"/>
+          <w:color w:val="000000"/>
+          <w:sz w:val="19"/>
+          <w:szCs w:val="19"/>
+          <w:lang w:eastAsia="en-AU"/>
+        </w:rPr>
+        <w:t xml:space="preserve">    </w:t>
+      </w:r>
+      <w:proofErr w:type="spellStart"/>
+      <w:proofErr w:type="gramStart"/>
+      <w:r>
+        <w:rPr>
+          <w:rFonts w:ascii="Courier New" w:eastAsia="Times New Roman" w:hAnsi="Courier New" w:cs="Courier New"/>
+          <w:color w:val="000000"/>
+          <w:sz w:val="19"/>
+          <w:szCs w:val="19"/>
+          <w:lang w:eastAsia="en-AU"/>
+        </w:rPr>
+        <w:t>assertTrue</w:t>
+      </w:r>
+      <w:proofErr w:type="spellEnd"/>
+      <w:r>
+        <w:rPr>
+          <w:rFonts w:ascii="Courier New" w:eastAsia="Times New Roman" w:hAnsi="Courier New" w:cs="Courier New"/>
+          <w:color w:val="000000"/>
+          <w:sz w:val="19"/>
+          <w:szCs w:val="19"/>
+          <w:lang w:eastAsia="en-AU"/>
+        </w:rPr>
+        <w:t>(</w:t>
+      </w:r>
+      <w:proofErr w:type="gramEnd"/>
+      <w:r>
+        <w:rPr>
+          <w:rFonts w:ascii="Courier New" w:eastAsia="Times New Roman" w:hAnsi="Courier New" w:cs="Courier New"/>
+          <w:color w:val="000000"/>
+          <w:sz w:val="19"/>
+          <w:szCs w:val="19"/>
+          <w:lang w:eastAsia="en-AU"/>
+        </w:rPr>
+        <w:t xml:space="preserve">"dealer wins", </w:t>
+      </w:r>
+      <w:proofErr w:type="spellStart"/>
+      <w:r>
+        <w:rPr>
+          <w:rFonts w:ascii="Courier New" w:eastAsia="Times New Roman" w:hAnsi="Courier New" w:cs="Courier New"/>
+          <w:color w:val="000000"/>
+          <w:sz w:val="19"/>
+          <w:szCs w:val="19"/>
+          <w:lang w:eastAsia="en-AU"/>
+        </w:rPr>
+        <w:t>blackjack.didDealerWin</w:t>
+      </w:r>
+      <w:proofErr w:type="spellEnd"/>
+      <w:r>
+        <w:rPr>
+          <w:rFonts w:ascii="Courier New" w:eastAsia="Times New Roman" w:hAnsi="Courier New" w:cs="Courier New"/>
+          <w:color w:val="000000"/>
+          <w:sz w:val="19"/>
+          <w:szCs w:val="19"/>
+          <w:lang w:eastAsia="en-AU"/>
+        </w:rPr>
+        <w:t>());</w:t>
+      </w:r>
+    </w:p>
+    <w:p>
+      <w:pPr>
+        <w:pBdr>
+          <w:top w:val="single" w:sz="6" w:space="12" w:color="DDDDDD"/>
+          <w:left w:val="single" w:sz="6" w:space="12" w:color="DDDDDD"/>
+          <w:bottom w:val="single" w:sz="6" w:space="12" w:color="DDDDDD"/>
+          <w:right w:val="single" w:sz="6" w:space="12" w:color="DDDDDD"/>
+        </w:pBdr>
+        <w:shd w:val="clear" w:color="auto" w:fill="FFFFFF"/>
+        <w:tabs>
+          <w:tab w:val="left" w:pos="916"/>
+          <w:tab w:val="left" w:pos="1832"/>
+          <w:tab w:val="left" w:pos="2748"/>
+          <w:tab w:val="left" w:pos="3664"/>
+          <w:tab w:val="left" w:pos="4580"/>
+          <w:tab w:val="left" w:pos="5496"/>
+          <w:tab w:val="left" w:pos="6412"/>
+          <w:tab w:val="left" w:pos="7328"/>
+          <w:tab w:val="left" w:pos="8244"/>
+          <w:tab w:val="left" w:pos="9160"/>
+          <w:tab w:val="left" w:pos="10076"/>
+          <w:tab w:val="left" w:pos="10992"/>
+          <w:tab w:val="left" w:pos="11908"/>
+          <w:tab w:val="left" w:pos="12824"/>
+          <w:tab w:val="left" w:pos="13740"/>
+          <w:tab w:val="left" w:pos="14656"/>
+        </w:tabs>
+        <w:spacing w:before="480" w:after="480" w:line="240" w:lineRule="auto"/>
+        <w:rPr>
+          <w:rFonts w:ascii="Courier New" w:eastAsia="Times New Roman" w:hAnsi="Courier New" w:cs="Courier New"/>
+          <w:color w:val="000000"/>
+          <w:sz w:val="19"/>
+          <w:szCs w:val="19"/>
+          <w:lang w:eastAsia="en-AU"/>
+        </w:rPr>
+      </w:pPr>
+      <w:r>
+        <w:rPr>
+          <w:rFonts w:ascii="Courier New" w:eastAsia="Times New Roman" w:hAnsi="Courier New" w:cs="Courier New"/>
+          <w:color w:val="000000"/>
+          <w:sz w:val="19"/>
+          <w:szCs w:val="19"/>
+          <w:lang w:eastAsia="en-AU"/>
+        </w:rPr>
+        <w:t xml:space="preserve">    </w:t>
+      </w:r>
+      <w:proofErr w:type="spellStart"/>
+      <w:proofErr w:type="gramStart"/>
+      <w:r>
+        <w:rPr>
+          <w:rFonts w:ascii="Courier New" w:eastAsia="Times New Roman" w:hAnsi="Courier New" w:cs="Courier New"/>
+          <w:color w:val="000000"/>
+          <w:sz w:val="19"/>
+          <w:szCs w:val="19"/>
+          <w:lang w:eastAsia="en-AU"/>
+        </w:rPr>
+        <w:t>assertTrue</w:t>
+      </w:r>
+      <w:proofErr w:type="spellEnd"/>
+      <w:r>
+        <w:rPr>
+          <w:rFonts w:ascii="Courier New" w:eastAsia="Times New Roman" w:hAnsi="Courier New" w:cs="Courier New"/>
+          <w:color w:val="000000"/>
+          <w:sz w:val="19"/>
+          <w:szCs w:val="19"/>
+          <w:lang w:eastAsia="en-AU"/>
+        </w:rPr>
+        <w:t>(</w:t>
+      </w:r>
+      <w:proofErr w:type="gramEnd"/>
+      <w:r>
+        <w:rPr>
+          <w:rFonts w:ascii="Courier New" w:eastAsia="Times New Roman" w:hAnsi="Courier New" w:cs="Courier New"/>
+          <w:color w:val="000000"/>
+          <w:sz w:val="19"/>
+          <w:szCs w:val="19"/>
+          <w:lang w:eastAsia="en-AU"/>
+        </w:rPr>
+        <w:t>"player loses", !</w:t>
+      </w:r>
+      <w:proofErr w:type="spellStart"/>
+      <w:r>
+        <w:rPr>
+          <w:rFonts w:ascii="Courier New" w:eastAsia="Times New Roman" w:hAnsi="Courier New" w:cs="Courier New"/>
+          <w:color w:val="000000"/>
+          <w:sz w:val="19"/>
+          <w:szCs w:val="19"/>
+          <w:lang w:eastAsia="en-AU"/>
+        </w:rPr>
+        <w:t>blackjack.didPlayerWin</w:t>
+      </w:r>
+      <w:proofErr w:type="spellEnd"/>
+      <w:r>
+        <w:rPr>
+          <w:rFonts w:ascii="Courier New" w:eastAsia="Times New Roman" w:hAnsi="Courier New" w:cs="Courier New"/>
+          <w:color w:val="000000"/>
+          <w:sz w:val="19"/>
+          <w:szCs w:val="19"/>
+          <w:lang w:eastAsia="en-AU"/>
+        </w:rPr>
+        <w:t>());</w:t>
+      </w:r>
+    </w:p>
+    <w:p>
+      <w:pPr>
+        <w:pBdr>
+          <w:top w:val="single" w:sz="6" w:space="12" w:color="DDDDDD"/>
+          <w:left w:val="single" w:sz="6" w:space="12" w:color="DDDDDD"/>
+          <w:bottom w:val="single" w:sz="6" w:space="12" w:color="DDDDDD"/>
+          <w:right w:val="single" w:sz="6" w:space="12" w:color="DDDDDD"/>
+        </w:pBdr>
+        <w:shd w:val="clear" w:color="auto" w:fill="FFFFFF"/>
+        <w:tabs>
+          <w:tab w:val="left" w:pos="916"/>
+          <w:tab w:val="left" w:pos="1832"/>
+          <w:tab w:val="left" w:pos="2748"/>
+          <w:tab w:val="left" w:pos="3664"/>
+          <w:tab w:val="left" w:pos="4580"/>
+          <w:tab w:val="left" w:pos="5496"/>
+          <w:tab w:val="left" w:pos="6412"/>
+          <w:tab w:val="left" w:pos="7328"/>
+          <w:tab w:val="left" w:pos="8244"/>
+          <w:tab w:val="left" w:pos="9160"/>
+          <w:tab w:val="left" w:pos="10076"/>
+          <w:tab w:val="left" w:pos="10992"/>
+          <w:tab w:val="left" w:pos="11908"/>
+          <w:tab w:val="left" w:pos="12824"/>
+          <w:tab w:val="left" w:pos="13740"/>
+          <w:tab w:val="left" w:pos="14656"/>
+        </w:tabs>
+        <w:spacing w:before="480" w:after="480" w:line="240" w:lineRule="auto"/>
+        <w:rPr>
+          <w:rFonts w:ascii="Courier New" w:eastAsia="Times New Roman" w:hAnsi="Courier New" w:cs="Courier New"/>
+          <w:color w:val="000000"/>
+          <w:sz w:val="19"/>
+          <w:szCs w:val="19"/>
+          <w:lang w:eastAsia="en-AU"/>
+        </w:rPr>
+      </w:pPr>
+      <w:r>
+        <w:rPr>
+          <w:rFonts w:ascii="Courier New" w:eastAsia="Times New Roman" w:hAnsi="Courier New" w:cs="Courier New"/>
+          <w:color w:val="000000"/>
+          <w:sz w:val="19"/>
+          <w:szCs w:val="19"/>
+          <w:lang w:eastAsia="en-AU"/>
+        </w:rPr>
+        <w:t xml:space="preserve">    </w:t>
+      </w:r>
+      <w:proofErr w:type="spellStart"/>
+      <w:proofErr w:type="gramStart"/>
+      <w:r>
+        <w:rPr>
+          <w:rFonts w:ascii="Courier New" w:eastAsia="Times New Roman" w:hAnsi="Courier New" w:cs="Courier New"/>
+          <w:color w:val="000000"/>
+          <w:sz w:val="19"/>
+          <w:szCs w:val="19"/>
+          <w:lang w:eastAsia="en-AU"/>
+        </w:rPr>
+        <w:t>assertEquals</w:t>
+      </w:r>
+      <w:proofErr w:type="spellEnd"/>
+      <w:r>
+        <w:rPr>
+          <w:rFonts w:ascii="Courier New" w:eastAsia="Times New Roman" w:hAnsi="Courier New" w:cs="Courier New"/>
+          <w:color w:val="000000"/>
+          <w:sz w:val="19"/>
+          <w:szCs w:val="19"/>
+          <w:lang w:eastAsia="en-AU"/>
+        </w:rPr>
+        <w:t>(</w:t>
+      </w:r>
+      <w:proofErr w:type="gramEnd"/>
+      <w:r>
+        <w:rPr>
+          <w:rFonts w:ascii="Courier New" w:eastAsia="Times New Roman" w:hAnsi="Courier New" w:cs="Courier New"/>
+          <w:color w:val="000000"/>
+          <w:sz w:val="19"/>
+          <w:szCs w:val="19"/>
+          <w:lang w:eastAsia="en-AU"/>
+        </w:rPr>
+        <w:t xml:space="preserve">"dealer total", 11, </w:t>
+      </w:r>
+      <w:proofErr w:type="spellStart"/>
+      <w:r>
+        <w:rPr>
+          <w:rFonts w:ascii="Courier New" w:eastAsia="Times New Roman" w:hAnsi="Courier New" w:cs="Courier New"/>
+          <w:color w:val="000000"/>
+          <w:sz w:val="19"/>
+          <w:szCs w:val="19"/>
+          <w:lang w:eastAsia="en-AU"/>
+        </w:rPr>
+        <w:t>blackjack.getDealerTotal</w:t>
+      </w:r>
+      <w:proofErr w:type="spellEnd"/>
+      <w:r>
+        <w:rPr>
+          <w:rFonts w:ascii="Courier New" w:eastAsia="Times New Roman" w:hAnsi="Courier New" w:cs="Courier New"/>
+          <w:color w:val="000000"/>
+          <w:sz w:val="19"/>
+          <w:szCs w:val="19"/>
+          <w:lang w:eastAsia="en-AU"/>
+        </w:rPr>
+        <w:t>());</w:t>
+      </w:r>
+    </w:p>
+    <w:p>
+      <w:pPr>
+        <w:pBdr>
+          <w:top w:val="single" w:sz="6" w:space="12" w:color="DDDDDD"/>
+          <w:left w:val="single" w:sz="6" w:space="12" w:color="DDDDDD"/>
+          <w:bottom w:val="single" w:sz="6" w:space="12" w:color="DDDDDD"/>
+          <w:right w:val="single" w:sz="6" w:space="12" w:color="DDDDDD"/>
+        </w:pBdr>
+        <w:shd w:val="clear" w:color="auto" w:fill="FFFFFF"/>
+        <w:tabs>
+          <w:tab w:val="left" w:pos="916"/>
+          <w:tab w:val="left" w:pos="1832"/>
+          <w:tab w:val="left" w:pos="2748"/>
+          <w:tab w:val="left" w:pos="3664"/>
+          <w:tab w:val="left" w:pos="4580"/>
+          <w:tab w:val="left" w:pos="5496"/>
+          <w:tab w:val="left" w:pos="6412"/>
+          <w:tab w:val="left" w:pos="7328"/>
+          <w:tab w:val="left" w:pos="8244"/>
+          <w:tab w:val="left" w:pos="9160"/>
+          <w:tab w:val="left" w:pos="10076"/>
+          <w:tab w:val="left" w:pos="10992"/>
+          <w:tab w:val="left" w:pos="11908"/>
+          <w:tab w:val="left" w:pos="12824"/>
+          <w:tab w:val="left" w:pos="13740"/>
+          <w:tab w:val="left" w:pos="14656"/>
+        </w:tabs>
+        <w:spacing w:before="480" w:after="480" w:line="240" w:lineRule="auto"/>
+        <w:rPr>
+          <w:rFonts w:ascii="Courier New" w:eastAsia="Times New Roman" w:hAnsi="Courier New" w:cs="Courier New"/>
+          <w:color w:val="000000"/>
+          <w:sz w:val="19"/>
+          <w:szCs w:val="19"/>
+          <w:lang w:eastAsia="en-AU"/>
+        </w:rPr>
+      </w:pPr>
+      <w:r>
+        <w:rPr>
+          <w:rFonts w:ascii="Courier New" w:eastAsia="Times New Roman" w:hAnsi="Courier New" w:cs="Courier New"/>
+          <w:color w:val="000000"/>
+          <w:sz w:val="19"/>
+          <w:szCs w:val="19"/>
+          <w:lang w:eastAsia="en-AU"/>
+        </w:rPr>
+        <w:t xml:space="preserve">    </w:t>
+      </w:r>
+      <w:proofErr w:type="spellStart"/>
+      <w:proofErr w:type="gramStart"/>
+      <w:r>
+        <w:rPr>
+          <w:rFonts w:ascii="Courier New" w:eastAsia="Times New Roman" w:hAnsi="Courier New" w:cs="Courier New"/>
+          <w:color w:val="000000"/>
+          <w:sz w:val="19"/>
+          <w:szCs w:val="19"/>
+          <w:lang w:eastAsia="en-AU"/>
+        </w:rPr>
+        <w:t>assertEquals</w:t>
+      </w:r>
+      <w:proofErr w:type="spellEnd"/>
+      <w:r>
+        <w:rPr>
+          <w:rFonts w:ascii="Courier New" w:eastAsia="Times New Roman" w:hAnsi="Courier New" w:cs="Courier New"/>
+          <w:color w:val="000000"/>
+          <w:sz w:val="19"/>
+          <w:szCs w:val="19"/>
+          <w:lang w:eastAsia="en-AU"/>
+        </w:rPr>
+        <w:t>(</w:t>
+      </w:r>
+      <w:proofErr w:type="gramEnd"/>
+      <w:r>
+        <w:rPr>
+          <w:rFonts w:ascii="Courier New" w:eastAsia="Times New Roman" w:hAnsi="Courier New" w:cs="Courier New"/>
+          <w:color w:val="000000"/>
+          <w:sz w:val="19"/>
+          <w:szCs w:val="19"/>
+          <w:lang w:eastAsia="en-AU"/>
+        </w:rPr>
+        <w:t xml:space="preserve">"player total", 23, </w:t>
+      </w:r>
+      <w:proofErr w:type="spellStart"/>
+      <w:r>
+        <w:rPr>
+          <w:rFonts w:ascii="Courier New" w:eastAsia="Times New Roman" w:hAnsi="Courier New" w:cs="Courier New"/>
+          <w:color w:val="000000"/>
+          <w:sz w:val="19"/>
+          <w:szCs w:val="19"/>
+          <w:lang w:eastAsia="en-AU"/>
+        </w:rPr>
+        <w:t>blackjack.getPlayerTotal</w:t>
+      </w:r>
+      <w:proofErr w:type="spellEnd"/>
+      <w:r>
+        <w:rPr>
+          <w:rFonts w:ascii="Courier New" w:eastAsia="Times New Roman" w:hAnsi="Courier New" w:cs="Courier New"/>
+          <w:color w:val="000000"/>
+          <w:sz w:val="19"/>
+          <w:szCs w:val="19"/>
+          <w:lang w:eastAsia="en-AU"/>
+        </w:rPr>
+        <w:t>());</w:t>
+      </w:r>
+    </w:p>
+    <w:p>
+      <w:pPr>
+        <w:pStyle w:val="HTMLPreformatted"/>
+        <w:pBdr>
+          <w:top w:val="single" w:sz="6" w:space="12" w:color="DDDDDD"/>
+          <w:left w:val="single" w:sz="6" w:space="12" w:color="DDDDDD"/>
+          <w:bottom w:val="single" w:sz="6" w:space="12" w:color="DDDDDD"/>
+          <w:right w:val="single" w:sz="6" w:space="12" w:color="DDDDDD"/>
+        </w:pBdr>
+        <w:shd w:val="clear" w:color="auto" w:fill="FFFFFF"/>
+        <w:spacing w:before="480" w:after="480"/>
+        <w:rPr>
+          <w:color w:val="000000"/>
+          <w:sz w:val="19"/>
+          <w:szCs w:val="19"/>
+          <w:lang w:eastAsia="en-AU"/>
+        </w:rPr>
+      </w:pPr>
+      <w:r>
+        <w:rPr>
+          <w:color w:val="000000"/>
+          <w:sz w:val="19"/>
+          <w:szCs w:val="19"/>
+          <w:lang w:eastAsia="en-AU"/>
+        </w:rPr>
+        <w:t xml:space="preserve">  }</w:t>
+      </w:r>
+    </w:p>
+    <w:p>
+      <w:pPr>
+        <w:pStyle w:val="HTMLPreformatted"/>
+        <w:pBdr>
+          <w:top w:val="single" w:sz="6" w:space="12" w:color="DDDDDD"/>
+          <w:left w:val="single" w:sz="6" w:space="12" w:color="DDDDDD"/>
+          <w:bottom w:val="single" w:sz="6" w:space="12" w:color="DDDDDD"/>
+          <w:right w:val="single" w:sz="6" w:space="12" w:color="DDDDDD"/>
+        </w:pBdr>
+        <w:shd w:val="clear" w:color="auto" w:fill="FFFFFF"/>
+        <w:spacing w:before="480" w:after="480"/>
+        <w:rPr>
+          <w:color w:val="000000"/>
+          <w:sz w:val="19"/>
+          <w:szCs w:val="19"/>
+          <w:lang w:eastAsia="en-AU"/>
+        </w:rPr>
+      </w:pPr>
+      <w:r>
+        <w:rPr>
+          <w:color w:val="000000"/>
+          <w:sz w:val="19"/>
+          <w:szCs w:val="19"/>
+          <w:lang w:eastAsia="en-AU"/>
+        </w:rPr>
+        <w:t>public class Blackjack...</w:t>
+      </w:r>
+    </w:p>
+    <w:p>
+      <w:pPr>
+        <w:pBdr>
+          <w:top w:val="single" w:sz="6" w:space="12" w:color="DDDDDD"/>
+          <w:left w:val="single" w:sz="6" w:space="12" w:color="DDDDDD"/>
+          <w:bottom w:val="single" w:sz="6" w:space="12" w:color="DDDDDD"/>
+          <w:right w:val="single" w:sz="6" w:space="12" w:color="DDDDDD"/>
+        </w:pBdr>
+        <w:shd w:val="clear" w:color="auto" w:fill="FFFFFF"/>
+        <w:tabs>
+          <w:tab w:val="left" w:pos="916"/>
+          <w:tab w:val="left" w:pos="1832"/>
+          <w:tab w:val="left" w:pos="2748"/>
+          <w:tab w:val="left" w:pos="3664"/>
+          <w:tab w:val="left" w:pos="4580"/>
+          <w:tab w:val="left" w:pos="5496"/>
+          <w:tab w:val="left" w:pos="6412"/>
+          <w:tab w:val="left" w:pos="7328"/>
+          <w:tab w:val="left" w:pos="8244"/>
+          <w:tab w:val="left" w:pos="9160"/>
+          <w:tab w:val="left" w:pos="10076"/>
+          <w:tab w:val="left" w:pos="10992"/>
+          <w:tab w:val="left" w:pos="11908"/>
+          <w:tab w:val="left" w:pos="12824"/>
+          <w:tab w:val="left" w:pos="13740"/>
+          <w:tab w:val="left" w:pos="14656"/>
+        </w:tabs>
+        <w:spacing w:before="480" w:after="480" w:line="240" w:lineRule="auto"/>
+        <w:rPr>
+          <w:rFonts w:ascii="Courier New" w:eastAsia="Times New Roman" w:hAnsi="Courier New" w:cs="Courier New"/>
+          <w:color w:val="000000"/>
+          <w:sz w:val="19"/>
+          <w:szCs w:val="19"/>
+          <w:lang w:eastAsia="en-AU"/>
+        </w:rPr>
+      </w:pPr>
+      <w:r>
+        <w:rPr>
+          <w:rFonts w:ascii="Courier New" w:eastAsia="Times New Roman" w:hAnsi="Courier New" w:cs="Courier New"/>
+          <w:color w:val="000000"/>
+          <w:sz w:val="19"/>
+          <w:szCs w:val="19"/>
+          <w:lang w:eastAsia="en-AU"/>
+        </w:rPr>
+        <w:t xml:space="preserve">  public void </w:t>
+      </w:r>
+      <w:proofErr w:type="gramStart"/>
+      <w:r>
+        <w:rPr>
+          <w:rFonts w:ascii="Courier New" w:eastAsia="Times New Roman" w:hAnsi="Courier New" w:cs="Courier New"/>
+          <w:color w:val="000000"/>
+          <w:sz w:val="19"/>
+          <w:szCs w:val="19"/>
+          <w:lang w:eastAsia="en-AU"/>
+        </w:rPr>
+        <w:t>play(</w:t>
+      </w:r>
+      <w:proofErr w:type="gramEnd"/>
+      <w:r>
+        <w:rPr>
+          <w:rFonts w:ascii="Courier New" w:eastAsia="Times New Roman" w:hAnsi="Courier New" w:cs="Courier New"/>
+          <w:color w:val="000000"/>
+          <w:sz w:val="19"/>
+          <w:szCs w:val="19"/>
+          <w:lang w:eastAsia="en-AU"/>
+        </w:rPr>
+        <w:t>) {</w:t>
+      </w:r>
+    </w:p>
+    <w:p>
+      <w:pPr>
+        <w:pBdr>
+          <w:top w:val="single" w:sz="6" w:space="12" w:color="DDDDDD"/>
+          <w:left w:val="single" w:sz="6" w:space="12" w:color="DDDDDD"/>
+          <w:bottom w:val="single" w:sz="6" w:space="12" w:color="DDDDDD"/>
+          <w:right w:val="single" w:sz="6" w:space="12" w:color="DDDDDD"/>
+        </w:pBdr>
+        <w:shd w:val="clear" w:color="auto" w:fill="FFFFFF"/>
+        <w:tabs>
+          <w:tab w:val="left" w:pos="916"/>
+          <w:tab w:val="left" w:pos="1832"/>
+          <w:tab w:val="left" w:pos="2748"/>
+          <w:tab w:val="left" w:pos="3664"/>
+          <w:tab w:val="left" w:pos="4580"/>
+          <w:tab w:val="left" w:pos="5496"/>
+          <w:tab w:val="left" w:pos="6412"/>
+          <w:tab w:val="left" w:pos="7328"/>
+          <w:tab w:val="left" w:pos="8244"/>
+          <w:tab w:val="left" w:pos="9160"/>
+          <w:tab w:val="left" w:pos="10076"/>
+          <w:tab w:val="left" w:pos="10992"/>
+          <w:tab w:val="left" w:pos="11908"/>
+          <w:tab w:val="left" w:pos="12824"/>
+          <w:tab w:val="left" w:pos="13740"/>
+          <w:tab w:val="left" w:pos="14656"/>
+        </w:tabs>
+        <w:spacing w:before="480" w:after="480" w:line="240" w:lineRule="auto"/>
+        <w:rPr>
+          <w:rFonts w:ascii="Courier New" w:eastAsia="Times New Roman" w:hAnsi="Courier New" w:cs="Courier New"/>
+          <w:color w:val="000000"/>
+          <w:sz w:val="19"/>
+          <w:szCs w:val="19"/>
+          <w:lang w:eastAsia="en-AU"/>
+        </w:rPr>
+      </w:pPr>
+      <w:r>
+        <w:rPr>
+          <w:rFonts w:ascii="Courier New" w:eastAsia="Times New Roman" w:hAnsi="Courier New" w:cs="Courier New"/>
+          <w:color w:val="000000"/>
+          <w:sz w:val="19"/>
+          <w:szCs w:val="19"/>
+          <w:lang w:eastAsia="en-AU"/>
+        </w:rPr>
+        <w:t xml:space="preserve">    </w:t>
+      </w:r>
+      <w:proofErr w:type="gramStart"/>
+      <w:r>
+        <w:rPr>
+          <w:rFonts w:ascii="Courier New" w:eastAsia="Times New Roman" w:hAnsi="Courier New" w:cs="Courier New"/>
+          <w:color w:val="000000"/>
+          <w:sz w:val="19"/>
+          <w:szCs w:val="19"/>
+          <w:lang w:eastAsia="en-AU"/>
+        </w:rPr>
+        <w:t>deal(</w:t>
+      </w:r>
+      <w:proofErr w:type="gramEnd"/>
+      <w:r>
+        <w:rPr>
+          <w:rFonts w:ascii="Courier New" w:eastAsia="Times New Roman" w:hAnsi="Courier New" w:cs="Courier New"/>
+          <w:color w:val="000000"/>
+          <w:sz w:val="19"/>
+          <w:szCs w:val="19"/>
+          <w:lang w:eastAsia="en-AU"/>
+        </w:rPr>
+        <w:t>);</w:t>
+      </w:r>
+    </w:p>
+    <w:p>
+      <w:pPr>
+        <w:pBdr>
+          <w:top w:val="single" w:sz="6" w:space="12" w:color="DDDDDD"/>
+          <w:left w:val="single" w:sz="6" w:space="12" w:color="DDDDDD"/>
+          <w:bottom w:val="single" w:sz="6" w:space="12" w:color="DDDDDD"/>
+          <w:right w:val="single" w:sz="6" w:space="12" w:color="DDDDDD"/>
+        </w:pBdr>
+        <w:shd w:val="clear" w:color="auto" w:fill="FFFFFF"/>
+        <w:tabs>
+          <w:tab w:val="left" w:pos="916"/>
+          <w:tab w:val="left" w:pos="1832"/>
+          <w:tab w:val="left" w:pos="2748"/>
+          <w:tab w:val="left" w:pos="3664"/>
+          <w:tab w:val="left" w:pos="4580"/>
+          <w:tab w:val="left" w:pos="5496"/>
+          <w:tab w:val="left" w:pos="6412"/>
+          <w:tab w:val="left" w:pos="7328"/>
+          <w:tab w:val="left" w:pos="8244"/>
+          <w:tab w:val="left" w:pos="9160"/>
+          <w:tab w:val="left" w:pos="10076"/>
+          <w:tab w:val="left" w:pos="10992"/>
+          <w:tab w:val="left" w:pos="11908"/>
+          <w:tab w:val="left" w:pos="12824"/>
+          <w:tab w:val="left" w:pos="13740"/>
+          <w:tab w:val="left" w:pos="14656"/>
+        </w:tabs>
+        <w:spacing w:before="480" w:after="480" w:line="240" w:lineRule="auto"/>
+        <w:rPr>
+          <w:rFonts w:ascii="Courier New" w:eastAsia="Times New Roman" w:hAnsi="Courier New" w:cs="Courier New"/>
+          <w:color w:val="000000"/>
+          <w:sz w:val="19"/>
+          <w:szCs w:val="19"/>
+          <w:lang w:eastAsia="en-AU"/>
+        </w:rPr>
+      </w:pPr>
+      <w:r>
+        <w:rPr>
+          <w:rFonts w:ascii="Courier New" w:eastAsia="Times New Roman" w:hAnsi="Courier New" w:cs="Courier New"/>
+          <w:color w:val="000000"/>
+          <w:sz w:val="19"/>
+          <w:szCs w:val="19"/>
+          <w:lang w:eastAsia="en-AU"/>
+        </w:rPr>
+        <w:t xml:space="preserve">    </w:t>
+      </w:r>
+      <w:proofErr w:type="spellStart"/>
+      <w:r>
+        <w:rPr>
+          <w:rFonts w:ascii="Courier New" w:eastAsia="Times New Roman" w:hAnsi="Courier New" w:cs="Courier New"/>
+          <w:color w:val="000000"/>
+          <w:sz w:val="19"/>
+          <w:szCs w:val="19"/>
+          <w:lang w:eastAsia="en-AU"/>
+        </w:rPr>
+        <w:t>writeln</w:t>
+      </w:r>
+      <w:proofErr w:type="spellEnd"/>
+      <w:r>
+        <w:rPr>
+          <w:rFonts w:ascii="Courier New" w:eastAsia="Times New Roman" w:hAnsi="Courier New" w:cs="Courier New"/>
+          <w:color w:val="000000"/>
+          <w:sz w:val="19"/>
+          <w:szCs w:val="19"/>
+          <w:lang w:eastAsia="en-AU"/>
+        </w:rPr>
+        <w:t>(</w:t>
+      </w:r>
+      <w:proofErr w:type="spellStart"/>
+      <w:proofErr w:type="gramStart"/>
+      <w:r>
+        <w:rPr>
+          <w:rFonts w:ascii="Courier New" w:eastAsia="Times New Roman" w:hAnsi="Courier New" w:cs="Courier New"/>
+          <w:color w:val="000000"/>
+          <w:sz w:val="19"/>
+          <w:szCs w:val="19"/>
+          <w:lang w:eastAsia="en-AU"/>
+        </w:rPr>
+        <w:t>player.getHandAsString</w:t>
+      </w:r>
+      <w:proofErr w:type="spellEnd"/>
+      <w:proofErr w:type="gramEnd"/>
+      <w:r>
+        <w:rPr>
+          <w:rFonts w:ascii="Courier New" w:eastAsia="Times New Roman" w:hAnsi="Courier New" w:cs="Courier New"/>
+          <w:color w:val="000000"/>
+          <w:sz w:val="19"/>
+          <w:szCs w:val="19"/>
+          <w:lang w:eastAsia="en-AU"/>
+        </w:rPr>
+        <w:t>());</w:t>
+      </w:r>
+    </w:p>
+    <w:p>
+      <w:pPr>
+        <w:pBdr>
+          <w:top w:val="single" w:sz="6" w:space="12" w:color="DDDDDD"/>
+          <w:left w:val="single" w:sz="6" w:space="12" w:color="DDDDDD"/>
+          <w:bottom w:val="single" w:sz="6" w:space="12" w:color="DDDDDD"/>
+          <w:right w:val="single" w:sz="6" w:space="12" w:color="DDDDDD"/>
+        </w:pBdr>
+        <w:shd w:val="clear" w:color="auto" w:fill="FFFFFF"/>
+        <w:tabs>
+          <w:tab w:val="left" w:pos="916"/>
+          <w:tab w:val="left" w:pos="1832"/>
+          <w:tab w:val="left" w:pos="2748"/>
+          <w:tab w:val="left" w:pos="3664"/>
+          <w:tab w:val="left" w:pos="4580"/>
+          <w:tab w:val="left" w:pos="5496"/>
+          <w:tab w:val="left" w:pos="6412"/>
+          <w:tab w:val="left" w:pos="7328"/>
+          <w:tab w:val="left" w:pos="8244"/>
+          <w:tab w:val="left" w:pos="9160"/>
+          <w:tab w:val="left" w:pos="10076"/>
+          <w:tab w:val="left" w:pos="10992"/>
+          <w:tab w:val="left" w:pos="11908"/>
+          <w:tab w:val="left" w:pos="12824"/>
+          <w:tab w:val="left" w:pos="13740"/>
+          <w:tab w:val="left" w:pos="14656"/>
+        </w:tabs>
+        <w:spacing w:before="480" w:after="480" w:line="240" w:lineRule="auto"/>
+        <w:rPr>
+          <w:rFonts w:ascii="Courier New" w:eastAsia="Times New Roman" w:hAnsi="Courier New" w:cs="Courier New"/>
+          <w:color w:val="000000"/>
+          <w:sz w:val="19"/>
+          <w:szCs w:val="19"/>
+          <w:lang w:eastAsia="en-AU"/>
+        </w:rPr>
+      </w:pPr>
+      <w:r>
+        <w:rPr>
+          <w:rFonts w:ascii="Courier New" w:eastAsia="Times New Roman" w:hAnsi="Courier New" w:cs="Courier New"/>
+          <w:color w:val="000000"/>
+          <w:sz w:val="19"/>
+          <w:szCs w:val="19"/>
+          <w:lang w:eastAsia="en-AU"/>
+        </w:rPr>
+        <w:t xml:space="preserve">    </w:t>
+      </w:r>
+      <w:proofErr w:type="spellStart"/>
+      <w:r>
+        <w:rPr>
+          <w:rFonts w:ascii="Courier New" w:eastAsia="Times New Roman" w:hAnsi="Courier New" w:cs="Courier New"/>
+          <w:color w:val="000000"/>
+          <w:sz w:val="19"/>
+          <w:szCs w:val="19"/>
+          <w:lang w:eastAsia="en-AU"/>
+        </w:rPr>
+        <w:t>writeln</w:t>
+      </w:r>
+      <w:proofErr w:type="spellEnd"/>
+      <w:r>
+        <w:rPr>
+          <w:rFonts w:ascii="Courier New" w:eastAsia="Times New Roman" w:hAnsi="Courier New" w:cs="Courier New"/>
+          <w:color w:val="000000"/>
+          <w:sz w:val="19"/>
+          <w:szCs w:val="19"/>
+          <w:lang w:eastAsia="en-AU"/>
+        </w:rPr>
+        <w:t>(</w:t>
+      </w:r>
+      <w:proofErr w:type="spellStart"/>
+      <w:proofErr w:type="gramStart"/>
+      <w:r>
+        <w:rPr>
+          <w:rFonts w:ascii="Courier New" w:eastAsia="Times New Roman" w:hAnsi="Courier New" w:cs="Courier New"/>
+          <w:color w:val="000000"/>
+          <w:sz w:val="19"/>
+          <w:szCs w:val="19"/>
+          <w:lang w:eastAsia="en-AU"/>
+        </w:rPr>
+        <w:t>dealer.getHandAsStringWithFirstCardDown</w:t>
+      </w:r>
+      <w:proofErr w:type="spellEnd"/>
+      <w:proofErr w:type="gramEnd"/>
+      <w:r>
+        <w:rPr>
+          <w:rFonts w:ascii="Courier New" w:eastAsia="Times New Roman" w:hAnsi="Courier New" w:cs="Courier New"/>
+          <w:color w:val="000000"/>
+          <w:sz w:val="19"/>
+          <w:szCs w:val="19"/>
+          <w:lang w:eastAsia="en-AU"/>
+        </w:rPr>
+        <w:t>());</w:t>
+      </w:r>
+    </w:p>
+    <w:p>
+      <w:pPr>
+        <w:pBdr>
+          <w:top w:val="single" w:sz="6" w:space="12" w:color="DDDDDD"/>
+          <w:left w:val="single" w:sz="6" w:space="12" w:color="DDDDDD"/>
+          <w:bottom w:val="single" w:sz="6" w:space="12" w:color="DDDDDD"/>
+          <w:right w:val="single" w:sz="6" w:space="12" w:color="DDDDDD"/>
+        </w:pBdr>
+        <w:shd w:val="clear" w:color="auto" w:fill="FFFFFF"/>
+        <w:tabs>
+          <w:tab w:val="left" w:pos="916"/>
+          <w:tab w:val="left" w:pos="1832"/>
+          <w:tab w:val="left" w:pos="2748"/>
+          <w:tab w:val="left" w:pos="3664"/>
+          <w:tab w:val="left" w:pos="4580"/>
+          <w:tab w:val="left" w:pos="5496"/>
+          <w:tab w:val="left" w:pos="6412"/>
+          <w:tab w:val="left" w:pos="7328"/>
+          <w:tab w:val="left" w:pos="8244"/>
+          <w:tab w:val="left" w:pos="9160"/>
+          <w:tab w:val="left" w:pos="10076"/>
+          <w:tab w:val="left" w:pos="10992"/>
+          <w:tab w:val="left" w:pos="11908"/>
+          <w:tab w:val="left" w:pos="12824"/>
+          <w:tab w:val="left" w:pos="13740"/>
+          <w:tab w:val="left" w:pos="14656"/>
+        </w:tabs>
+        <w:spacing w:before="480" w:after="480" w:line="240" w:lineRule="auto"/>
+        <w:rPr>
+          <w:rFonts w:ascii="Courier New" w:eastAsia="Times New Roman" w:hAnsi="Courier New" w:cs="Courier New"/>
+          <w:color w:val="000000"/>
+          <w:sz w:val="19"/>
+          <w:szCs w:val="19"/>
+          <w:lang w:eastAsia="en-AU"/>
+        </w:rPr>
+      </w:pPr>
+      <w:r>
+        <w:rPr>
+          <w:rFonts w:ascii="Courier New" w:eastAsia="Times New Roman" w:hAnsi="Courier New" w:cs="Courier New"/>
+          <w:color w:val="000000"/>
+          <w:sz w:val="19"/>
+          <w:szCs w:val="19"/>
+          <w:lang w:eastAsia="en-AU"/>
+        </w:rPr>
+        <w:lastRenderedPageBreak/>
+        <w:t xml:space="preserve">    </w:t>
+      </w:r>
+      <w:proofErr w:type="spellStart"/>
+      <w:r>
+        <w:rPr>
+          <w:rFonts w:ascii="Courier New" w:eastAsia="Times New Roman" w:hAnsi="Courier New" w:cs="Courier New"/>
+          <w:color w:val="000000"/>
+          <w:sz w:val="19"/>
+          <w:szCs w:val="19"/>
+          <w:lang w:eastAsia="en-AU"/>
+        </w:rPr>
+        <w:t>HitStayResponse</w:t>
+      </w:r>
+      <w:proofErr w:type="spellEnd"/>
+      <w:r>
+        <w:rPr>
+          <w:rFonts w:ascii="Courier New" w:eastAsia="Times New Roman" w:hAnsi="Courier New" w:cs="Courier New"/>
+          <w:color w:val="000000"/>
+          <w:sz w:val="19"/>
+          <w:szCs w:val="19"/>
+          <w:lang w:eastAsia="en-AU"/>
+        </w:rPr>
+        <w:t xml:space="preserve"> </w:t>
+      </w:r>
+      <w:proofErr w:type="spellStart"/>
+      <w:r>
+        <w:rPr>
+          <w:rFonts w:ascii="Courier New" w:eastAsia="Times New Roman" w:hAnsi="Courier New" w:cs="Courier New"/>
+          <w:color w:val="000000"/>
+          <w:sz w:val="19"/>
+          <w:szCs w:val="19"/>
+          <w:lang w:eastAsia="en-AU"/>
+        </w:rPr>
+        <w:t>hitStayResponse</w:t>
+      </w:r>
+      <w:proofErr w:type="spellEnd"/>
+      <w:r>
+        <w:rPr>
+          <w:rFonts w:ascii="Courier New" w:eastAsia="Times New Roman" w:hAnsi="Courier New" w:cs="Courier New"/>
+          <w:color w:val="000000"/>
+          <w:sz w:val="19"/>
+          <w:szCs w:val="19"/>
+          <w:lang w:eastAsia="en-AU"/>
+        </w:rPr>
+        <w:t>;</w:t>
+      </w:r>
+    </w:p>
+    <w:p>
+      <w:pPr>
+        <w:pBdr>
+          <w:top w:val="single" w:sz="6" w:space="12" w:color="DDDDDD"/>
+          <w:left w:val="single" w:sz="6" w:space="12" w:color="DDDDDD"/>
+          <w:bottom w:val="single" w:sz="6" w:space="12" w:color="DDDDDD"/>
+          <w:right w:val="single" w:sz="6" w:space="12" w:color="DDDDDD"/>
+        </w:pBdr>
+        <w:shd w:val="clear" w:color="auto" w:fill="FFFFFF"/>
+        <w:tabs>
+          <w:tab w:val="left" w:pos="916"/>
+          <w:tab w:val="left" w:pos="1832"/>
+          <w:tab w:val="left" w:pos="2748"/>
+          <w:tab w:val="left" w:pos="3664"/>
+          <w:tab w:val="left" w:pos="4580"/>
+          <w:tab w:val="left" w:pos="5496"/>
+          <w:tab w:val="left" w:pos="6412"/>
+          <w:tab w:val="left" w:pos="7328"/>
+          <w:tab w:val="left" w:pos="8244"/>
+          <w:tab w:val="left" w:pos="9160"/>
+          <w:tab w:val="left" w:pos="10076"/>
+          <w:tab w:val="left" w:pos="10992"/>
+          <w:tab w:val="left" w:pos="11908"/>
+          <w:tab w:val="left" w:pos="12824"/>
+          <w:tab w:val="left" w:pos="13740"/>
+          <w:tab w:val="left" w:pos="14656"/>
+        </w:tabs>
+        <w:spacing w:before="480" w:after="480" w:line="240" w:lineRule="auto"/>
+        <w:rPr>
+          <w:rFonts w:ascii="Courier New" w:eastAsia="Times New Roman" w:hAnsi="Courier New" w:cs="Courier New"/>
+          <w:color w:val="000000"/>
+          <w:sz w:val="19"/>
+          <w:szCs w:val="19"/>
+          <w:lang w:eastAsia="en-AU"/>
+        </w:rPr>
+      </w:pPr>
+      <w:r>
+        <w:rPr>
+          <w:rFonts w:ascii="Courier New" w:eastAsia="Times New Roman" w:hAnsi="Courier New" w:cs="Courier New"/>
+          <w:color w:val="000000"/>
+          <w:sz w:val="19"/>
+          <w:szCs w:val="19"/>
+          <w:lang w:eastAsia="en-AU"/>
+        </w:rPr>
+        <w:t xml:space="preserve">    do {</w:t>
+      </w:r>
+    </w:p>
+    <w:p>
+      <w:pPr>
+        <w:pBdr>
+          <w:top w:val="single" w:sz="6" w:space="12" w:color="DDDDDD"/>
+          <w:left w:val="single" w:sz="6" w:space="12" w:color="DDDDDD"/>
+          <w:bottom w:val="single" w:sz="6" w:space="12" w:color="DDDDDD"/>
+          <w:right w:val="single" w:sz="6" w:space="12" w:color="DDDDDD"/>
+        </w:pBdr>
+        <w:shd w:val="clear" w:color="auto" w:fill="FFFFFF"/>
+        <w:tabs>
+          <w:tab w:val="left" w:pos="916"/>
+          <w:tab w:val="left" w:pos="1832"/>
+          <w:tab w:val="left" w:pos="2748"/>
+          <w:tab w:val="left" w:pos="3664"/>
+          <w:tab w:val="left" w:pos="4580"/>
+          <w:tab w:val="left" w:pos="5496"/>
+          <w:tab w:val="left" w:pos="6412"/>
+          <w:tab w:val="left" w:pos="7328"/>
+          <w:tab w:val="left" w:pos="8244"/>
+          <w:tab w:val="left" w:pos="9160"/>
+          <w:tab w:val="left" w:pos="10076"/>
+          <w:tab w:val="left" w:pos="10992"/>
+          <w:tab w:val="left" w:pos="11908"/>
+          <w:tab w:val="left" w:pos="12824"/>
+          <w:tab w:val="left" w:pos="13740"/>
+          <w:tab w:val="left" w:pos="14656"/>
+        </w:tabs>
+        <w:spacing w:before="480" w:after="480" w:line="240" w:lineRule="auto"/>
+        <w:rPr>
+          <w:rFonts w:ascii="Courier New" w:eastAsia="Times New Roman" w:hAnsi="Courier New" w:cs="Courier New"/>
+          <w:color w:val="000000"/>
+          <w:sz w:val="19"/>
+          <w:szCs w:val="19"/>
+          <w:lang w:eastAsia="en-AU"/>
+        </w:rPr>
+      </w:pPr>
+      <w:r>
+        <w:rPr>
+          <w:rFonts w:ascii="Courier New" w:eastAsia="Times New Roman" w:hAnsi="Courier New" w:cs="Courier New"/>
+          <w:color w:val="000000"/>
+          <w:sz w:val="19"/>
+          <w:szCs w:val="19"/>
+          <w:lang w:eastAsia="en-AU"/>
+        </w:rPr>
+        <w:t xml:space="preserve">      write("</w:t>
+      </w:r>
+      <w:proofErr w:type="gramStart"/>
+      <w:r>
+        <w:rPr>
+          <w:rFonts w:ascii="Courier New" w:eastAsia="Times New Roman" w:hAnsi="Courier New" w:cs="Courier New"/>
+          <w:color w:val="000000"/>
+          <w:sz w:val="19"/>
+          <w:szCs w:val="19"/>
+          <w:lang w:eastAsia="en-AU"/>
+        </w:rPr>
+        <w:t>H)it</w:t>
+      </w:r>
+      <w:proofErr w:type="gramEnd"/>
+      <w:r>
+        <w:rPr>
+          <w:rFonts w:ascii="Courier New" w:eastAsia="Times New Roman" w:hAnsi="Courier New" w:cs="Courier New"/>
+          <w:color w:val="000000"/>
+          <w:sz w:val="19"/>
+          <w:szCs w:val="19"/>
+          <w:lang w:eastAsia="en-AU"/>
+        </w:rPr>
+        <w:t xml:space="preserve"> or S)</w:t>
+      </w:r>
+      <w:proofErr w:type="spellStart"/>
+      <w:r>
+        <w:rPr>
+          <w:rFonts w:ascii="Courier New" w:eastAsia="Times New Roman" w:hAnsi="Courier New" w:cs="Courier New"/>
+          <w:color w:val="000000"/>
+          <w:sz w:val="19"/>
+          <w:szCs w:val="19"/>
+          <w:lang w:eastAsia="en-AU"/>
+        </w:rPr>
+        <w:t>tay</w:t>
+      </w:r>
+      <w:proofErr w:type="spellEnd"/>
+      <w:r>
+        <w:rPr>
+          <w:rFonts w:ascii="Courier New" w:eastAsia="Times New Roman" w:hAnsi="Courier New" w:cs="Courier New"/>
+          <w:color w:val="000000"/>
+          <w:sz w:val="19"/>
+          <w:szCs w:val="19"/>
+          <w:lang w:eastAsia="en-AU"/>
+        </w:rPr>
+        <w:t>: ");</w:t>
+      </w:r>
+    </w:p>
+    <w:p>
+      <w:pPr>
+        <w:pBdr>
+          <w:top w:val="single" w:sz="6" w:space="12" w:color="DDDDDD"/>
+          <w:left w:val="single" w:sz="6" w:space="12" w:color="DDDDDD"/>
+          <w:bottom w:val="single" w:sz="6" w:space="12" w:color="DDDDDD"/>
+          <w:right w:val="single" w:sz="6" w:space="12" w:color="DDDDDD"/>
+        </w:pBdr>
+        <w:shd w:val="clear" w:color="auto" w:fill="FFFFFF"/>
+        <w:tabs>
+          <w:tab w:val="left" w:pos="916"/>
+          <w:tab w:val="left" w:pos="1832"/>
+          <w:tab w:val="left" w:pos="2748"/>
+          <w:tab w:val="left" w:pos="3664"/>
+          <w:tab w:val="left" w:pos="4580"/>
+          <w:tab w:val="left" w:pos="5496"/>
+          <w:tab w:val="left" w:pos="6412"/>
+          <w:tab w:val="left" w:pos="7328"/>
+          <w:tab w:val="left" w:pos="8244"/>
+          <w:tab w:val="left" w:pos="9160"/>
+          <w:tab w:val="left" w:pos="10076"/>
+          <w:tab w:val="left" w:pos="10992"/>
+          <w:tab w:val="left" w:pos="11908"/>
+          <w:tab w:val="left" w:pos="12824"/>
+          <w:tab w:val="left" w:pos="13740"/>
+          <w:tab w:val="left" w:pos="14656"/>
+        </w:tabs>
+        <w:spacing w:before="480" w:after="480" w:line="240" w:lineRule="auto"/>
+        <w:rPr>
+          <w:rFonts w:ascii="Courier New" w:eastAsia="Times New Roman" w:hAnsi="Courier New" w:cs="Courier New"/>
+          <w:b/>
+          <w:color w:val="000000"/>
+          <w:sz w:val="19"/>
+          <w:szCs w:val="19"/>
+          <w:lang w:eastAsia="en-AU"/>
+        </w:rPr>
+      </w:pPr>
+      <w:bookmarkStart w:id="0" w:name="_GoBack"/>
+      <w:r>
+        <w:rPr>
+          <w:rFonts w:ascii="Courier New" w:eastAsia="Times New Roman" w:hAnsi="Courier New" w:cs="Courier New"/>
+          <w:b/>
+          <w:color w:val="000000"/>
+          <w:sz w:val="19"/>
+          <w:szCs w:val="19"/>
+          <w:lang w:eastAsia="en-AU"/>
+        </w:rPr>
+        <w:t xml:space="preserve">      </w:t>
+      </w:r>
+      <w:proofErr w:type="spellStart"/>
+      <w:r>
+        <w:rPr>
+          <w:rFonts w:ascii="Courier New" w:eastAsia="Times New Roman" w:hAnsi="Courier New" w:cs="Courier New"/>
+          <w:b/>
+          <w:color w:val="000000"/>
+          <w:sz w:val="19"/>
+          <w:szCs w:val="19"/>
+          <w:lang w:eastAsia="en-AU"/>
+        </w:rPr>
+        <w:t>hitStayResponse</w:t>
+      </w:r>
+      <w:proofErr w:type="spellEnd"/>
+      <w:r>
+        <w:rPr>
+          <w:rFonts w:ascii="Courier New" w:eastAsia="Times New Roman" w:hAnsi="Courier New" w:cs="Courier New"/>
+          <w:b/>
+          <w:color w:val="000000"/>
+          <w:sz w:val="19"/>
+          <w:szCs w:val="19"/>
+          <w:lang w:eastAsia="en-AU"/>
+        </w:rPr>
+        <w:t xml:space="preserve"> = </w:t>
+      </w:r>
+      <w:proofErr w:type="spellStart"/>
+      <w:r>
+        <w:rPr>
+          <w:rFonts w:ascii="Courier New" w:eastAsia="Times New Roman" w:hAnsi="Courier New" w:cs="Courier New"/>
+          <w:b/>
+          <w:bCs/>
+          <w:color w:val="000000"/>
+          <w:sz w:val="19"/>
+          <w:szCs w:val="19"/>
+          <w:lang w:eastAsia="en-AU"/>
+        </w:rPr>
+        <w:t>Console.</w:t>
+      </w:r>
+      <w:r>
+        <w:rPr>
+          <w:rFonts w:ascii="Courier New" w:eastAsia="Times New Roman" w:hAnsi="Courier New" w:cs="Courier New"/>
+          <w:b/>
+          <w:color w:val="000000"/>
+          <w:sz w:val="19"/>
+          <w:szCs w:val="19"/>
+          <w:lang w:eastAsia="en-AU"/>
+        </w:rPr>
+        <w:t>obtainHitStayResponse</w:t>
+      </w:r>
+      <w:proofErr w:type="spellEnd"/>
+      <w:r>
+        <w:rPr>
+          <w:rFonts w:ascii="Courier New" w:eastAsia="Times New Roman" w:hAnsi="Courier New" w:cs="Courier New"/>
+          <w:b/>
+          <w:color w:val="000000"/>
+          <w:sz w:val="19"/>
+          <w:szCs w:val="19"/>
+          <w:lang w:eastAsia="en-AU"/>
+        </w:rPr>
+        <w:t>(input);</w:t>
+      </w:r>
+    </w:p>
+    <w:bookmarkEnd w:id="0"/>
+    <w:p>
+      <w:pPr>
+        <w:pBdr>
+          <w:top w:val="single" w:sz="6" w:space="12" w:color="DDDDDD"/>
+          <w:left w:val="single" w:sz="6" w:space="12" w:color="DDDDDD"/>
+          <w:bottom w:val="single" w:sz="6" w:space="12" w:color="DDDDDD"/>
+          <w:right w:val="single" w:sz="6" w:space="12" w:color="DDDDDD"/>
+        </w:pBdr>
+        <w:shd w:val="clear" w:color="auto" w:fill="FFFFFF"/>
+        <w:tabs>
+          <w:tab w:val="left" w:pos="916"/>
+          <w:tab w:val="left" w:pos="1832"/>
+          <w:tab w:val="left" w:pos="2748"/>
+          <w:tab w:val="left" w:pos="3664"/>
+          <w:tab w:val="left" w:pos="4580"/>
+          <w:tab w:val="left" w:pos="5496"/>
+          <w:tab w:val="left" w:pos="6412"/>
+          <w:tab w:val="left" w:pos="7328"/>
+          <w:tab w:val="left" w:pos="8244"/>
+          <w:tab w:val="left" w:pos="9160"/>
+          <w:tab w:val="left" w:pos="10076"/>
+          <w:tab w:val="left" w:pos="10992"/>
+          <w:tab w:val="left" w:pos="11908"/>
+          <w:tab w:val="left" w:pos="12824"/>
+          <w:tab w:val="left" w:pos="13740"/>
+          <w:tab w:val="left" w:pos="14656"/>
+        </w:tabs>
+        <w:spacing w:before="480" w:after="480" w:line="240" w:lineRule="auto"/>
+        <w:rPr>
+          <w:rFonts w:ascii="Courier New" w:eastAsia="Times New Roman" w:hAnsi="Courier New" w:cs="Courier New"/>
+          <w:color w:val="000000"/>
+          <w:sz w:val="19"/>
+          <w:szCs w:val="19"/>
+          <w:lang w:eastAsia="en-AU"/>
+        </w:rPr>
+      </w:pPr>
+      <w:r>
+        <w:rPr>
+          <w:rFonts w:ascii="Courier New" w:eastAsia="Times New Roman" w:hAnsi="Courier New" w:cs="Courier New"/>
+          <w:color w:val="000000"/>
+          <w:sz w:val="19"/>
+          <w:szCs w:val="19"/>
+          <w:lang w:eastAsia="en-AU"/>
+        </w:rPr>
+        <w:t xml:space="preserve">      </w:t>
+      </w:r>
+      <w:proofErr w:type="gramStart"/>
+      <w:r>
+        <w:rPr>
+          <w:rFonts w:ascii="Courier New" w:eastAsia="Times New Roman" w:hAnsi="Courier New" w:cs="Courier New"/>
+          <w:color w:val="000000"/>
+          <w:sz w:val="19"/>
+          <w:szCs w:val="19"/>
+          <w:lang w:eastAsia="en-AU"/>
+        </w:rPr>
+        <w:t>write(</w:t>
+      </w:r>
+      <w:proofErr w:type="spellStart"/>
+      <w:proofErr w:type="gramEnd"/>
+      <w:r>
+        <w:rPr>
+          <w:rFonts w:ascii="Courier New" w:eastAsia="Times New Roman" w:hAnsi="Courier New" w:cs="Courier New"/>
+          <w:color w:val="000000"/>
+          <w:sz w:val="19"/>
+          <w:szCs w:val="19"/>
+          <w:lang w:eastAsia="en-AU"/>
+        </w:rPr>
+        <w:t>hitStayResponse.toString</w:t>
+      </w:r>
+      <w:proofErr w:type="spellEnd"/>
+      <w:r>
+        <w:rPr>
+          <w:rFonts w:ascii="Courier New" w:eastAsia="Times New Roman" w:hAnsi="Courier New" w:cs="Courier New"/>
+          <w:color w:val="000000"/>
+          <w:sz w:val="19"/>
+          <w:szCs w:val="19"/>
+          <w:lang w:eastAsia="en-AU"/>
+        </w:rPr>
+        <w:t>());</w:t>
+      </w:r>
+    </w:p>
+    <w:p>
+      <w:pPr>
+        <w:pBdr>
+          <w:top w:val="single" w:sz="6" w:space="12" w:color="DDDDDD"/>
+          <w:left w:val="single" w:sz="6" w:space="12" w:color="DDDDDD"/>
+          <w:bottom w:val="single" w:sz="6" w:space="12" w:color="DDDDDD"/>
+          <w:right w:val="single" w:sz="6" w:space="12" w:color="DDDDDD"/>
+        </w:pBdr>
+        <w:shd w:val="clear" w:color="auto" w:fill="FFFFFF"/>
+        <w:tabs>
+          <w:tab w:val="left" w:pos="916"/>
+          <w:tab w:val="left" w:pos="1832"/>
+          <w:tab w:val="left" w:pos="2748"/>
+          <w:tab w:val="left" w:pos="3664"/>
+          <w:tab w:val="left" w:pos="4580"/>
+          <w:tab w:val="left" w:pos="5496"/>
+          <w:tab w:val="left" w:pos="6412"/>
+          <w:tab w:val="left" w:pos="7328"/>
+          <w:tab w:val="left" w:pos="8244"/>
+          <w:tab w:val="left" w:pos="9160"/>
+          <w:tab w:val="left" w:pos="10076"/>
+          <w:tab w:val="left" w:pos="10992"/>
+          <w:tab w:val="left" w:pos="11908"/>
+          <w:tab w:val="left" w:pos="12824"/>
+          <w:tab w:val="left" w:pos="13740"/>
+          <w:tab w:val="left" w:pos="14656"/>
+        </w:tabs>
+        <w:spacing w:before="480" w:after="480" w:line="240" w:lineRule="auto"/>
+        <w:rPr>
+          <w:rFonts w:ascii="Courier New" w:eastAsia="Times New Roman" w:hAnsi="Courier New" w:cs="Courier New"/>
+          <w:color w:val="000000"/>
+          <w:sz w:val="19"/>
+          <w:szCs w:val="19"/>
+          <w:lang w:eastAsia="en-AU"/>
+        </w:rPr>
+      </w:pPr>
+      <w:r>
+        <w:rPr>
+          <w:rFonts w:ascii="Courier New" w:eastAsia="Times New Roman" w:hAnsi="Courier New" w:cs="Courier New"/>
+          <w:color w:val="000000"/>
+          <w:sz w:val="19"/>
+          <w:szCs w:val="19"/>
+          <w:lang w:eastAsia="en-AU"/>
+        </w:rPr>
+        <w:t xml:space="preserve">      if (</w:t>
+      </w:r>
+      <w:proofErr w:type="spellStart"/>
+      <w:r>
+        <w:rPr>
+          <w:rFonts w:ascii="Courier New" w:eastAsia="Times New Roman" w:hAnsi="Courier New" w:cs="Courier New"/>
+          <w:color w:val="000000"/>
+          <w:sz w:val="19"/>
+          <w:szCs w:val="19"/>
+          <w:lang w:eastAsia="en-AU"/>
+        </w:rPr>
+        <w:t>hitStayResponse.shouldHit</w:t>
+      </w:r>
+      <w:proofErr w:type="spellEnd"/>
+      <w:r>
+        <w:rPr>
+          <w:rFonts w:ascii="Courier New" w:eastAsia="Times New Roman" w:hAnsi="Courier New" w:cs="Courier New"/>
+          <w:color w:val="000000"/>
+          <w:sz w:val="19"/>
+          <w:szCs w:val="19"/>
+          <w:lang w:eastAsia="en-AU"/>
+        </w:rPr>
+        <w:t>()) {</w:t>
+      </w:r>
+    </w:p>
+    <w:p>
+      <w:pPr>
+        <w:pBdr>
+          <w:top w:val="single" w:sz="6" w:space="12" w:color="DDDDDD"/>
+          <w:left w:val="single" w:sz="6" w:space="12" w:color="DDDDDD"/>
+          <w:bottom w:val="single" w:sz="6" w:space="12" w:color="DDDDDD"/>
+          <w:right w:val="single" w:sz="6" w:space="12" w:color="DDDDDD"/>
+        </w:pBdr>
+        <w:shd w:val="clear" w:color="auto" w:fill="FFFFFF"/>
+        <w:tabs>
+          <w:tab w:val="left" w:pos="916"/>
+          <w:tab w:val="left" w:pos="1832"/>
+          <w:tab w:val="left" w:pos="2748"/>
+          <w:tab w:val="left" w:pos="3664"/>
+          <w:tab w:val="left" w:pos="4580"/>
+          <w:tab w:val="left" w:pos="5496"/>
+          <w:tab w:val="left" w:pos="6412"/>
+          <w:tab w:val="left" w:pos="7328"/>
+          <w:tab w:val="left" w:pos="8244"/>
+          <w:tab w:val="left" w:pos="9160"/>
+          <w:tab w:val="left" w:pos="10076"/>
+          <w:tab w:val="left" w:pos="10992"/>
+          <w:tab w:val="left" w:pos="11908"/>
+          <w:tab w:val="left" w:pos="12824"/>
+          <w:tab w:val="left" w:pos="13740"/>
+          <w:tab w:val="left" w:pos="14656"/>
+        </w:tabs>
+        <w:spacing w:before="480" w:after="480" w:line="240" w:lineRule="auto"/>
+        <w:rPr>
+          <w:rFonts w:ascii="Courier New" w:eastAsia="Times New Roman" w:hAnsi="Courier New" w:cs="Courier New"/>
+          <w:color w:val="000000"/>
+          <w:sz w:val="19"/>
+          <w:szCs w:val="19"/>
+          <w:lang w:eastAsia="en-AU"/>
+        </w:rPr>
+      </w:pPr>
+      <w:r>
+        <w:rPr>
+          <w:rFonts w:ascii="Courier New" w:eastAsia="Times New Roman" w:hAnsi="Courier New" w:cs="Courier New"/>
+          <w:color w:val="000000"/>
+          <w:sz w:val="19"/>
+          <w:szCs w:val="19"/>
+          <w:lang w:eastAsia="en-AU"/>
+        </w:rPr>
+        <w:t xml:space="preserve">        </w:t>
+      </w:r>
+      <w:proofErr w:type="spellStart"/>
+      <w:r>
+        <w:rPr>
+          <w:rFonts w:ascii="Courier New" w:eastAsia="Times New Roman" w:hAnsi="Courier New" w:cs="Courier New"/>
+          <w:color w:val="000000"/>
+          <w:sz w:val="19"/>
+          <w:szCs w:val="19"/>
+          <w:lang w:eastAsia="en-AU"/>
+        </w:rPr>
+        <w:t>dealCardTo</w:t>
+      </w:r>
+      <w:proofErr w:type="spellEnd"/>
+      <w:r>
+        <w:rPr>
+          <w:rFonts w:ascii="Courier New" w:eastAsia="Times New Roman" w:hAnsi="Courier New" w:cs="Courier New"/>
+          <w:color w:val="000000"/>
+          <w:sz w:val="19"/>
+          <w:szCs w:val="19"/>
+          <w:lang w:eastAsia="en-AU"/>
+        </w:rPr>
+        <w:t>(player);</w:t>
+      </w:r>
+    </w:p>
+    <w:p>
+      <w:pPr>
+        <w:pBdr>
+          <w:top w:val="single" w:sz="6" w:space="12" w:color="DDDDDD"/>
+          <w:left w:val="single" w:sz="6" w:space="12" w:color="DDDDDD"/>
+          <w:bottom w:val="single" w:sz="6" w:space="12" w:color="DDDDDD"/>
+          <w:right w:val="single" w:sz="6" w:space="12" w:color="DDDDDD"/>
+        </w:pBdr>
+        <w:shd w:val="clear" w:color="auto" w:fill="FFFFFF"/>
+        <w:tabs>
+          <w:tab w:val="left" w:pos="916"/>
+          <w:tab w:val="left" w:pos="1832"/>
+          <w:tab w:val="left" w:pos="2748"/>
+          <w:tab w:val="left" w:pos="3664"/>
+          <w:tab w:val="left" w:pos="4580"/>
+          <w:tab w:val="left" w:pos="5496"/>
+          <w:tab w:val="left" w:pos="6412"/>
+          <w:tab w:val="left" w:pos="7328"/>
+          <w:tab w:val="left" w:pos="8244"/>
+          <w:tab w:val="left" w:pos="9160"/>
+          <w:tab w:val="left" w:pos="10076"/>
+          <w:tab w:val="left" w:pos="10992"/>
+          <w:tab w:val="left" w:pos="11908"/>
+          <w:tab w:val="left" w:pos="12824"/>
+          <w:tab w:val="left" w:pos="13740"/>
+          <w:tab w:val="left" w:pos="14656"/>
+        </w:tabs>
+        <w:spacing w:before="480" w:after="480" w:line="240" w:lineRule="auto"/>
+        <w:rPr>
+          <w:rFonts w:ascii="Courier New" w:eastAsia="Times New Roman" w:hAnsi="Courier New" w:cs="Courier New"/>
+          <w:color w:val="000000"/>
+          <w:sz w:val="19"/>
+          <w:szCs w:val="19"/>
+          <w:lang w:eastAsia="en-AU"/>
+        </w:rPr>
+      </w:pPr>
+      <w:r>
+        <w:rPr>
+          <w:rFonts w:ascii="Courier New" w:eastAsia="Times New Roman" w:hAnsi="Courier New" w:cs="Courier New"/>
+          <w:color w:val="000000"/>
+          <w:sz w:val="19"/>
+          <w:szCs w:val="19"/>
+          <w:lang w:eastAsia="en-AU"/>
+        </w:rPr>
+        <w:t xml:space="preserve">        </w:t>
+      </w:r>
+      <w:proofErr w:type="spellStart"/>
+      <w:r>
+        <w:rPr>
+          <w:rFonts w:ascii="Courier New" w:eastAsia="Times New Roman" w:hAnsi="Courier New" w:cs="Courier New"/>
+          <w:color w:val="000000"/>
+          <w:sz w:val="19"/>
+          <w:szCs w:val="19"/>
+          <w:lang w:eastAsia="en-AU"/>
+        </w:rPr>
+        <w:t>writeln</w:t>
+      </w:r>
+      <w:proofErr w:type="spellEnd"/>
+      <w:r>
+        <w:rPr>
+          <w:rFonts w:ascii="Courier New" w:eastAsia="Times New Roman" w:hAnsi="Courier New" w:cs="Courier New"/>
+          <w:color w:val="000000"/>
+          <w:sz w:val="19"/>
+          <w:szCs w:val="19"/>
+          <w:lang w:eastAsia="en-AU"/>
+        </w:rPr>
+        <w:t>(</w:t>
+      </w:r>
+      <w:proofErr w:type="spellStart"/>
+      <w:proofErr w:type="gramStart"/>
+      <w:r>
+        <w:rPr>
+          <w:rFonts w:ascii="Courier New" w:eastAsia="Times New Roman" w:hAnsi="Courier New" w:cs="Courier New"/>
+          <w:color w:val="000000"/>
+          <w:sz w:val="19"/>
+          <w:szCs w:val="19"/>
+          <w:lang w:eastAsia="en-AU"/>
+        </w:rPr>
+        <w:t>player.getHandAsString</w:t>
+      </w:r>
+      <w:proofErr w:type="spellEnd"/>
+      <w:proofErr w:type="gramEnd"/>
+      <w:r>
+        <w:rPr>
+          <w:rFonts w:ascii="Courier New" w:eastAsia="Times New Roman" w:hAnsi="Courier New" w:cs="Courier New"/>
+          <w:color w:val="000000"/>
+          <w:sz w:val="19"/>
+          <w:szCs w:val="19"/>
+          <w:lang w:eastAsia="en-AU"/>
+        </w:rPr>
+        <w:t>());</w:t>
+      </w:r>
+    </w:p>
+    <w:p>
+      <w:pPr>
+        <w:pBdr>
+          <w:top w:val="single" w:sz="6" w:space="12" w:color="DDDDDD"/>
+          <w:left w:val="single" w:sz="6" w:space="12" w:color="DDDDDD"/>
+          <w:bottom w:val="single" w:sz="6" w:space="12" w:color="DDDDDD"/>
+          <w:right w:val="single" w:sz="6" w:space="12" w:color="DDDDDD"/>
+        </w:pBdr>
+        <w:shd w:val="clear" w:color="auto" w:fill="FFFFFF"/>
+        <w:tabs>
+          <w:tab w:val="left" w:pos="916"/>
+          <w:tab w:val="left" w:pos="1832"/>
+          <w:tab w:val="left" w:pos="2748"/>
+          <w:tab w:val="left" w:pos="3664"/>
+          <w:tab w:val="left" w:pos="4580"/>
+          <w:tab w:val="left" w:pos="5496"/>
+          <w:tab w:val="left" w:pos="6412"/>
+          <w:tab w:val="left" w:pos="7328"/>
+          <w:tab w:val="left" w:pos="8244"/>
+          <w:tab w:val="left" w:pos="9160"/>
+          <w:tab w:val="left" w:pos="10076"/>
+          <w:tab w:val="left" w:pos="10992"/>
+          <w:tab w:val="left" w:pos="11908"/>
+          <w:tab w:val="left" w:pos="12824"/>
+          <w:tab w:val="left" w:pos="13740"/>
+          <w:tab w:val="left" w:pos="14656"/>
+        </w:tabs>
+        <w:spacing w:before="480" w:after="480" w:line="240" w:lineRule="auto"/>
+        <w:rPr>
+          <w:rFonts w:ascii="Courier New" w:eastAsia="Times New Roman" w:hAnsi="Courier New" w:cs="Courier New"/>
+          <w:color w:val="000000"/>
+          <w:sz w:val="19"/>
+          <w:szCs w:val="19"/>
+          <w:lang w:eastAsia="en-AU"/>
+        </w:rPr>
+      </w:pPr>
+      <w:r>
+        <w:rPr>
+          <w:rFonts w:ascii="Courier New" w:eastAsia="Times New Roman" w:hAnsi="Courier New" w:cs="Courier New"/>
+          <w:color w:val="000000"/>
+          <w:sz w:val="19"/>
+          <w:szCs w:val="19"/>
+          <w:lang w:eastAsia="en-AU"/>
+        </w:rPr>
+        <w:t xml:space="preserve">     }</w:t>
+      </w:r>
+    </w:p>
+    <w:p>
+      <w:pPr>
+        <w:pBdr>
+          <w:top w:val="single" w:sz="6" w:space="12" w:color="DDDDDD"/>
+          <w:left w:val="single" w:sz="6" w:space="12" w:color="DDDDDD"/>
+          <w:bottom w:val="single" w:sz="6" w:space="12" w:color="DDDDDD"/>
+          <w:right w:val="single" w:sz="6" w:space="12" w:color="DDDDDD"/>
+        </w:pBdr>
+        <w:shd w:val="clear" w:color="auto" w:fill="FFFFFF"/>
+        <w:tabs>
+          <w:tab w:val="left" w:pos="916"/>
+          <w:tab w:val="left" w:pos="1832"/>
+          <w:tab w:val="left" w:pos="2748"/>
+          <w:tab w:val="left" w:pos="3664"/>
+          <w:tab w:val="left" w:pos="4580"/>
+          <w:tab w:val="left" w:pos="5496"/>
+          <w:tab w:val="left" w:pos="6412"/>
+          <w:tab w:val="left" w:pos="7328"/>
+          <w:tab w:val="left" w:pos="8244"/>
+          <w:tab w:val="left" w:pos="9160"/>
+          <w:tab w:val="left" w:pos="10076"/>
+          <w:tab w:val="left" w:pos="10992"/>
+          <w:tab w:val="left" w:pos="11908"/>
+          <w:tab w:val="left" w:pos="12824"/>
+          <w:tab w:val="left" w:pos="13740"/>
+          <w:tab w:val="left" w:pos="14656"/>
+        </w:tabs>
+        <w:spacing w:before="480" w:after="480" w:line="240" w:lineRule="auto"/>
+        <w:rPr>
+          <w:rFonts w:ascii="Courier New" w:eastAsia="Times New Roman" w:hAnsi="Courier New" w:cs="Courier New"/>
+          <w:color w:val="000000"/>
+          <w:sz w:val="19"/>
+          <w:szCs w:val="19"/>
+          <w:lang w:eastAsia="en-AU"/>
+        </w:rPr>
+      </w:pPr>
+      <w:r>
+        <w:rPr>
+          <w:rFonts w:ascii="Courier New" w:eastAsia="Times New Roman" w:hAnsi="Courier New" w:cs="Courier New"/>
+          <w:color w:val="000000"/>
+          <w:sz w:val="19"/>
+          <w:szCs w:val="19"/>
+          <w:lang w:eastAsia="en-AU"/>
+        </w:rPr>
+        <w:t xml:space="preserve">    }</w:t>
+      </w:r>
+    </w:p>
+    <w:p>
+      <w:pPr>
+        <w:pBdr>
+          <w:top w:val="single" w:sz="6" w:space="12" w:color="DDDDDD"/>
+          <w:left w:val="single" w:sz="6" w:space="12" w:color="DDDDDD"/>
+          <w:bottom w:val="single" w:sz="6" w:space="12" w:color="DDDDDD"/>
+          <w:right w:val="single" w:sz="6" w:space="12" w:color="DDDDDD"/>
+        </w:pBdr>
+        <w:shd w:val="clear" w:color="auto" w:fill="FFFFFF"/>
+        <w:tabs>
+          <w:tab w:val="left" w:pos="916"/>
+          <w:tab w:val="left" w:pos="1832"/>
+          <w:tab w:val="left" w:pos="2748"/>
+          <w:tab w:val="left" w:pos="3664"/>
+          <w:tab w:val="left" w:pos="4580"/>
+          <w:tab w:val="left" w:pos="5496"/>
+          <w:tab w:val="left" w:pos="6412"/>
+          <w:tab w:val="left" w:pos="7328"/>
+          <w:tab w:val="left" w:pos="8244"/>
+          <w:tab w:val="left" w:pos="9160"/>
+          <w:tab w:val="left" w:pos="10076"/>
+          <w:tab w:val="left" w:pos="10992"/>
+          <w:tab w:val="left" w:pos="11908"/>
+          <w:tab w:val="left" w:pos="12824"/>
+          <w:tab w:val="left" w:pos="13740"/>
+          <w:tab w:val="left" w:pos="14656"/>
+        </w:tabs>
+        <w:spacing w:before="480" w:after="480" w:line="240" w:lineRule="auto"/>
+        <w:rPr>
+          <w:rFonts w:ascii="Courier New" w:eastAsia="Times New Roman" w:hAnsi="Courier New" w:cs="Courier New"/>
+          <w:color w:val="000000"/>
+          <w:sz w:val="19"/>
+          <w:szCs w:val="19"/>
+          <w:lang w:eastAsia="en-AU"/>
+        </w:rPr>
+      </w:pPr>
+      <w:r>
+        <w:rPr>
+          <w:rFonts w:ascii="Courier New" w:eastAsia="Times New Roman" w:hAnsi="Courier New" w:cs="Courier New"/>
+          <w:color w:val="000000"/>
+          <w:sz w:val="19"/>
+          <w:szCs w:val="19"/>
+          <w:lang w:eastAsia="en-AU"/>
+        </w:rPr>
+        <w:t xml:space="preserve">    while (</w:t>
+      </w:r>
+      <w:proofErr w:type="spellStart"/>
+      <w:r>
+        <w:rPr>
+          <w:rFonts w:ascii="Courier New" w:eastAsia="Times New Roman" w:hAnsi="Courier New" w:cs="Courier New"/>
+          <w:color w:val="000000"/>
+          <w:sz w:val="19"/>
+          <w:szCs w:val="19"/>
+          <w:lang w:eastAsia="en-AU"/>
+        </w:rPr>
+        <w:t>canPlayerHit</w:t>
+      </w:r>
+      <w:proofErr w:type="spellEnd"/>
+      <w:r>
+        <w:rPr>
+          <w:rFonts w:ascii="Courier New" w:eastAsia="Times New Roman" w:hAnsi="Courier New" w:cs="Courier New"/>
+          <w:color w:val="000000"/>
+          <w:sz w:val="19"/>
+          <w:szCs w:val="19"/>
+          <w:lang w:eastAsia="en-AU"/>
+        </w:rPr>
+        <w:t>(</w:t>
+      </w:r>
+      <w:proofErr w:type="spellStart"/>
+      <w:r>
+        <w:rPr>
+          <w:rFonts w:ascii="Courier New" w:eastAsia="Times New Roman" w:hAnsi="Courier New" w:cs="Courier New"/>
+          <w:color w:val="000000"/>
+          <w:sz w:val="19"/>
+          <w:szCs w:val="19"/>
+          <w:lang w:eastAsia="en-AU"/>
+        </w:rPr>
+        <w:t>hitStayResponse</w:t>
+      </w:r>
+      <w:proofErr w:type="spellEnd"/>
+      <w:r>
+        <w:rPr>
+          <w:rFonts w:ascii="Courier New" w:eastAsia="Times New Roman" w:hAnsi="Courier New" w:cs="Courier New"/>
+          <w:color w:val="000000"/>
+          <w:sz w:val="19"/>
+          <w:szCs w:val="19"/>
+          <w:lang w:eastAsia="en-AU"/>
+        </w:rPr>
+        <w:t>));</w:t>
+      </w:r>
+    </w:p>
+    <w:p>
+      <w:pPr>
+        <w:pBdr>
+          <w:top w:val="single" w:sz="6" w:space="12" w:color="DDDDDD"/>
+          <w:left w:val="single" w:sz="6" w:space="12" w:color="DDDDDD"/>
+          <w:bottom w:val="single" w:sz="6" w:space="12" w:color="DDDDDD"/>
+          <w:right w:val="single" w:sz="6" w:space="12" w:color="DDDDDD"/>
+        </w:pBdr>
+        <w:shd w:val="clear" w:color="auto" w:fill="FFFFFF"/>
+        <w:tabs>
+          <w:tab w:val="left" w:pos="916"/>
+          <w:tab w:val="left" w:pos="1832"/>
+          <w:tab w:val="left" w:pos="2748"/>
+          <w:tab w:val="left" w:pos="3664"/>
+          <w:tab w:val="left" w:pos="4580"/>
+          <w:tab w:val="left" w:pos="5496"/>
+          <w:tab w:val="left" w:pos="6412"/>
+          <w:tab w:val="left" w:pos="7328"/>
+          <w:tab w:val="left" w:pos="8244"/>
+          <w:tab w:val="left" w:pos="9160"/>
+          <w:tab w:val="left" w:pos="10076"/>
+          <w:tab w:val="left" w:pos="10992"/>
+          <w:tab w:val="left" w:pos="11908"/>
+          <w:tab w:val="left" w:pos="12824"/>
+          <w:tab w:val="left" w:pos="13740"/>
+          <w:tab w:val="left" w:pos="14656"/>
+        </w:tabs>
+        <w:spacing w:before="480" w:after="480" w:line="240" w:lineRule="auto"/>
+        <w:rPr>
+          <w:rFonts w:ascii="Courier New" w:eastAsia="Times New Roman" w:hAnsi="Courier New" w:cs="Courier New"/>
+          <w:color w:val="000000"/>
+          <w:sz w:val="19"/>
+          <w:szCs w:val="19"/>
+          <w:lang w:eastAsia="en-AU"/>
+        </w:rPr>
+      </w:pPr>
+      <w:r>
+        <w:rPr>
+          <w:rFonts w:ascii="Courier New" w:eastAsia="Times New Roman" w:hAnsi="Courier New" w:cs="Courier New"/>
+          <w:color w:val="000000"/>
+          <w:sz w:val="19"/>
+          <w:szCs w:val="19"/>
+          <w:lang w:eastAsia="en-AU"/>
+        </w:rPr>
+        <w:t xml:space="preserve">    // ...</w:t>
+      </w:r>
+    </w:p>
+    <w:p>
+      <w:pPr>
+        <w:pBdr>
+          <w:top w:val="single" w:sz="6" w:space="12" w:color="DDDDDD"/>
+          <w:left w:val="single" w:sz="6" w:space="12" w:color="DDDDDD"/>
+          <w:bottom w:val="single" w:sz="6" w:space="12" w:color="DDDDDD"/>
+          <w:right w:val="single" w:sz="6" w:space="12" w:color="DDDDDD"/>
+        </w:pBdr>
+        <w:shd w:val="clear" w:color="auto" w:fill="FFFFFF"/>
+        <w:tabs>
+          <w:tab w:val="left" w:pos="916"/>
+          <w:tab w:val="left" w:pos="1832"/>
+          <w:tab w:val="left" w:pos="2748"/>
+          <w:tab w:val="left" w:pos="3664"/>
+          <w:tab w:val="left" w:pos="4580"/>
+          <w:tab w:val="left" w:pos="5496"/>
+          <w:tab w:val="left" w:pos="6412"/>
+          <w:tab w:val="left" w:pos="7328"/>
+          <w:tab w:val="left" w:pos="8244"/>
+          <w:tab w:val="left" w:pos="9160"/>
+          <w:tab w:val="left" w:pos="10076"/>
+          <w:tab w:val="left" w:pos="10992"/>
+          <w:tab w:val="left" w:pos="11908"/>
+          <w:tab w:val="left" w:pos="12824"/>
+          <w:tab w:val="left" w:pos="13740"/>
+          <w:tab w:val="left" w:pos="14656"/>
+        </w:tabs>
+        <w:spacing w:before="480" w:after="480" w:line="240" w:lineRule="auto"/>
+        <w:rPr>
+          <w:rFonts w:ascii="Courier New" w:eastAsia="Times New Roman" w:hAnsi="Courier New" w:cs="Courier New"/>
+          <w:color w:val="000000"/>
+          <w:sz w:val="19"/>
+          <w:szCs w:val="19"/>
+          <w:lang w:eastAsia="en-AU"/>
+        </w:rPr>
+      </w:pPr>
+      <w:r>
+        <w:rPr>
+          <w:rFonts w:ascii="Courier New" w:eastAsia="Times New Roman" w:hAnsi="Courier New" w:cs="Courier New"/>
+          <w:color w:val="000000"/>
+          <w:sz w:val="19"/>
+          <w:szCs w:val="19"/>
+          <w:lang w:eastAsia="en-AU"/>
+        </w:rPr>
+        <w:t xml:space="preserve">  }</w:t>
+      </w:r>
+    </w:p>
+    <w:p>
+      <w:pPr>
+        <w:pBdr>
+          <w:top w:val="single" w:sz="6" w:space="12" w:color="DDDDDD"/>
+          <w:left w:val="single" w:sz="6" w:space="12" w:color="DDDDDD"/>
+          <w:bottom w:val="single" w:sz="6" w:space="12" w:color="DDDDDD"/>
+          <w:right w:val="single" w:sz="6" w:space="12" w:color="DDDDDD"/>
+        </w:pBdr>
+        <w:shd w:val="clear" w:color="auto" w:fill="FFFFFF"/>
+        <w:tabs>
+          <w:tab w:val="left" w:pos="916"/>
+          <w:tab w:val="left" w:pos="1832"/>
+          <w:tab w:val="left" w:pos="2748"/>
+          <w:tab w:val="left" w:pos="3664"/>
+          <w:tab w:val="left" w:pos="4580"/>
+          <w:tab w:val="left" w:pos="5496"/>
+          <w:tab w:val="left" w:pos="6412"/>
+          <w:tab w:val="left" w:pos="7328"/>
+          <w:tab w:val="left" w:pos="8244"/>
+          <w:tab w:val="left" w:pos="9160"/>
+          <w:tab w:val="left" w:pos="10076"/>
+          <w:tab w:val="left" w:pos="10992"/>
+          <w:tab w:val="left" w:pos="11908"/>
+          <w:tab w:val="left" w:pos="12824"/>
+          <w:tab w:val="left" w:pos="13740"/>
+          <w:tab w:val="left" w:pos="14656"/>
+        </w:tabs>
+        <w:spacing w:before="480" w:after="480" w:line="240" w:lineRule="auto"/>
+        <w:rPr>
+          <w:rFonts w:ascii="Courier New" w:eastAsia="Times New Roman" w:hAnsi="Courier New" w:cs="Courier New"/>
+          <w:color w:val="000000"/>
+          <w:sz w:val="19"/>
+          <w:szCs w:val="19"/>
+          <w:lang w:eastAsia="en-AU"/>
+        </w:rPr>
+      </w:pPr>
+    </w:p>
+    <w:p>
+      <w:r>
+        <w:t xml:space="preserve">The code in bold indicates references to the singleton class. </w:t>
+      </w:r>
+    </w:p>
     <w:sectPr>
       <w:pgSz w:w="11906" w:h="16838"/>
       <w:pgMar w:top="1440" w:right="1440" w:bottom="1440" w:left="1440" w:header="708" w:footer="708" w:gutter="0"/>
@@ -1278,7 +3537,7 @@
       </w:pPr>
     </w:pPrDefault>
   </w:docDefaults>
-  <w:latentStyles w:defLockedState="0" w:defUIPriority="99" w:defSemiHidden="0" w:defUnhideWhenUsed="0" w:defQFormat="0" w:count="375">
+  <w:latentStyles w:defLockedState="0" w:defUIPriority="99" w:defSemiHidden="0" w:defUnhideWhenUsed="0" w:defQFormat="0" w:count="376">
     <w:lsdException w:name="Normal" w:uiPriority="0" w:qFormat="1"/>
     <w:lsdException w:name="heading 1" w:uiPriority="9" w:qFormat="1"/>
     <w:lsdException w:name="heading 2" w:semiHidden="1" w:uiPriority="9" w:unhideWhenUsed="1" w:qFormat="1"/>
@@ -1384,7 +3643,6 @@
     <w:lsdException w:name="HTML Sample" w:semiHidden="1" w:unhideWhenUsed="1"/>
     <w:lsdException w:name="HTML Typewriter" w:semiHidden="1" w:unhideWhenUsed="1"/>
     <w:lsdException w:name="HTML Variable" w:semiHidden="1" w:unhideWhenUsed="1"/>
-    <w:lsdException w:name="Normal Table" w:semiHidden="1" w:unhideWhenUsed="1"/>
     <w:lsdException w:name="annotation subject" w:semiHidden="1" w:unhideWhenUsed="1"/>
     <w:lsdException w:name="No List" w:semiHidden="1" w:unhideWhenUsed="1"/>
     <w:lsdException w:name="Outline List 1" w:semiHidden="1" w:unhideWhenUsed="1"/>
@@ -1431,10 +3689,8 @@
     <w:lsdException w:name="Table Subtle 2" w:semiHidden="1" w:unhideWhenUsed="1"/>
     <w:lsdException w:name="Table Web 1" w:semiHidden="1" w:unhideWhenUsed="1"/>
     <w:lsdException w:name="Table Web 2" w:semiHidden="1" w:unhideWhenUsed="1"/>
-    <w:lsdException w:name="Table Web 3" w:semiHidden="1" w:unhideWhenUsed="1"/>
     <w:lsdException w:name="Balloon Text" w:semiHidden="1" w:unhideWhenUsed="1"/>
     <w:lsdException w:name="Table Grid" w:uiPriority="39"/>
-    <w:lsdException w:name="Table Theme" w:semiHidden="1" w:unhideWhenUsed="1"/>
     <w:lsdException w:name="Placeholder Text" w:semiHidden="1"/>
     <w:lsdException w:name="No Spacing" w:uiPriority="1" w:qFormat="1"/>
     <w:lsdException w:name="Light Shading" w:uiPriority="60"/>
@@ -1654,6 +3910,7 @@
     <w:lsdException w:name="Smart Hyperlink" w:semiHidden="1" w:unhideWhenUsed="1"/>
     <w:lsdException w:name="Hashtag" w:semiHidden="1" w:unhideWhenUsed="1"/>
     <w:lsdException w:name="Unresolved Mention" w:semiHidden="1" w:unhideWhenUsed="1"/>
+    <w:lsdException w:name="Smart Link" w:semiHidden="1" w:unhideWhenUsed="1"/>
   </w:latentStyles>
   <w:style w:type="paragraph" w:default="1" w:styleId="Normal">
     <w:name w:val="Normal"/>
@@ -1743,6 +4000,17 @@
       <w:rFonts w:ascii="Courier New" w:eastAsia="Times New Roman" w:hAnsi="Courier New" w:cs="Courier New"/>
       <w:sz w:val="20"/>
       <w:szCs w:val="20"/>
+    </w:rPr>
+  </w:style>
+  <w:style w:type="character" w:styleId="Strong">
+    <w:name w:val="Strong"/>
+    <w:basedOn w:val="DefaultParagraphFont"/>
+    <w:uiPriority w:val="22"/>
+    <w:qFormat/>
+    <w:rsid w:val="00766734"/>
+    <w:rPr>
+      <w:b/>
+      <w:bCs/>
     </w:rPr>
   </w:style>
 </w:styles>

</xml_diff>